<commit_message>
2020-05-23 14:42 auto backup
</commit_message>
<xml_diff>
--- a/reports/chiang_mai_report.docx
+++ b/reports/chiang_mai_report.docx
@@ -241,6 +241,7 @@
               </w:placeholder>
               <w15:appearance w15:val="hidden"/>
             </w:sdtPr>
+            <w:sdtEndPr/>
             <w:sdtContent>
               <w:p>
                 <w:r>
@@ -269,7 +270,7 @@
                     <w:b/>
                     <w:noProof/>
                   </w:rPr>
-                  <w:t>May 17</w:t>
+                  <w:t>May 23</w:t>
                 </w:r>
                 <w:r>
                   <w:rPr>
@@ -371,6 +372,7 @@
                 <w15:appearance w15:val="hidden"/>
                 <w:text w:multiLine="1"/>
               </w:sdtPr>
+              <w:sdtEndPr/>
               <w:sdtContent>
                 <w:r>
                   <w:t>Worasom Kundhikanjana</w:t>
@@ -2048,27 +2050,14 @@
       <w:r>
         <w:t xml:space="preserve">Figure </w:t>
       </w:r>
-      <w:r>
-        <w:fldChar w:fldCharType="begin"/>
-      </w:r>
-      <w:r>
-        <w:instrText xml:space="preserve"> SEQ Figure \* ARABIC </w:instrText>
-      </w:r>
-      <w:r>
-        <w:fldChar w:fldCharType="separate"/>
-      </w:r>
-      <w:r>
-        <w:rPr>
-          <w:noProof/>
-        </w:rPr>
-        <w:t>1</w:t>
-      </w:r>
-      <w:r>
-        <w:rPr>
-          <w:noProof/>
-        </w:rPr>
-        <w:fldChar w:fldCharType="end"/>
-      </w:r>
+      <w:fldSimple w:instr=" SEQ Figure \* ARABIC ">
+        <w:r>
+          <w:rPr>
+            <w:noProof/>
+          </w:rPr>
+          <w:t>1</w:t>
+        </w:r>
+      </w:fldSimple>
       <w:bookmarkEnd w:id="5"/>
       <w:r>
         <w:t xml:space="preserve">: map of Chiang Mai </w:t>
@@ -2207,7 +2196,6 @@
     <w:p>
       <w:pPr>
         <w:rPr>
-          <w:rFonts w:hint="cs"/>
           <w:cs/>
           <w:lang w:bidi="th-TH"/>
         </w:rPr>
@@ -2669,27 +2657,14 @@
       <w:r>
         <w:t xml:space="preserve">Figure </w:t>
       </w:r>
-      <w:r>
-        <w:fldChar w:fldCharType="begin"/>
-      </w:r>
-      <w:r>
-        <w:instrText xml:space="preserve"> SEQ Figure \* ARABIC </w:instrText>
-      </w:r>
-      <w:r>
-        <w:fldChar w:fldCharType="separate"/>
-      </w:r>
-      <w:r>
-        <w:rPr>
-          <w:noProof/>
-        </w:rPr>
-        <w:t>2</w:t>
-      </w:r>
-      <w:r>
-        <w:rPr>
-          <w:noProof/>
-        </w:rPr>
-        <w:fldChar w:fldCharType="end"/>
-      </w:r>
+      <w:fldSimple w:instr=" SEQ Figure \* ARABIC ">
+        <w:r>
+          <w:rPr>
+            <w:noProof/>
+          </w:rPr>
+          <w:t>2</w:t>
+        </w:r>
+      </w:fldSimple>
       <w:bookmarkEnd w:id="6"/>
       <w:r>
         <w:t>: a map of pollution monitor stations in Chiang Mai</w:t>
@@ -2925,47 +2900,37 @@
       <w:r>
         <w:t xml:space="preserve">Figure </w:t>
       </w:r>
-      <w:r>
-        <w:fldChar w:fldCharType="begin"/>
-      </w:r>
-      <w:r>
-        <w:instrText xml:space="preserve"> SEQ Figure \* ARABIC </w:instrText>
-      </w:r>
-      <w:r>
-        <w:fldChar w:fldCharType="separate"/>
-      </w:r>
-      <w:r>
-        <w:rPr>
-          <w:noProof/>
+      <w:fldSimple w:instr=" SEQ Figure \* ARABIC ">
+        <w:r>
+          <w:rPr>
+            <w:noProof/>
+          </w:rPr>
+          <w:t>3</w:t>
+        </w:r>
+      </w:fldSimple>
+      <w:bookmarkEnd w:id="9"/>
+      <w:r>
+        <w:t xml:space="preserve">: </w:t>
+      </w:r>
+      <w:r>
+        <w:t>Daily maximum</w:t>
+      </w:r>
+      <w:r>
+        <w:t xml:space="preserve"> pollution </w:t>
+      </w:r>
+      <w:r>
+        <w:t>level</w:t>
+      </w:r>
+      <w:r>
+        <w:t xml:space="preserve"> for PM2.5, PM10 and O</w:t>
+      </w:r>
+      <w:r>
+        <w:rPr>
+          <w:vertAlign w:val="subscript"/>
         </w:rPr>
         <w:t>3</w:t>
       </w:r>
       <w:r>
-        <w:fldChar w:fldCharType="end"/>
-      </w:r>
-      <w:bookmarkEnd w:id="9"/>
-      <w:r>
-        <w:t xml:space="preserve">: </w:t>
-      </w:r>
-      <w:r>
-        <w:t>Daily maximum</w:t>
-      </w:r>
-      <w:r>
-        <w:t xml:space="preserve"> pollution </w:t>
-      </w:r>
-      <w:r>
-        <w:t>level</w:t>
-      </w:r>
-      <w:r>
-        <w:t xml:space="preserve"> for PM2.5, PM10 and O</w:t>
-      </w:r>
-      <w:r>
-        <w:rPr>
-          <w:vertAlign w:val="subscript"/>
-        </w:rPr>
-        <w:t>3</w:t>
-      </w:r>
-      <w:r>
         <w:t xml:space="preserve"> from </w:t>
       </w:r>
       <w:r>
@@ -2999,37 +2964,7 @@
         <w:t xml:space="preserve"> </w:t>
       </w:r>
       <w:r>
-        <w:t>The</w:t>
-      </w:r>
-      <w:r>
-        <w:t xml:space="preserve"> horizontal</w:t>
-      </w:r>
-      <w:r>
-        <w:t xml:space="preserve"> yellow</w:t>
-      </w:r>
-      <w:r>
-        <w:t xml:space="preserve">, </w:t>
-      </w:r>
-      <w:r>
-        <w:t>red</w:t>
-      </w:r>
-      <w:r>
-        <w:t xml:space="preserve"> and purple </w:t>
-      </w:r>
-      <w:r>
-        <w:t>lines indicate the transition to moderate</w:t>
-      </w:r>
-      <w:r>
-        <w:t xml:space="preserve">, </w:t>
-      </w:r>
-      <w:r>
-        <w:t>unhealth</w:t>
-      </w:r>
-      <w:r>
-        <w:t>y, and very unhealthy levels</w:t>
-      </w:r>
-      <w:r>
-        <w:t xml:space="preserve"> accordingly.</w:t>
+        <w:t>The horizontal yellow, red and purple lines indicate the transition to moderate, unhealthy, and very unhealthy levels accordingly.</w:t>
       </w:r>
       <w:r>
         <w:t xml:space="preserve"> </w:t>
@@ -3124,33 +3059,20 @@
       <w:r>
         <w:t xml:space="preserve">Figure </w:t>
       </w:r>
-      <w:r>
-        <w:fldChar w:fldCharType="begin"/>
-      </w:r>
-      <w:r>
-        <w:instrText xml:space="preserve"> SEQ Figure \* ARABIC </w:instrText>
-      </w:r>
-      <w:r>
-        <w:fldChar w:fldCharType="separate"/>
-      </w:r>
-      <w:r>
-        <w:rPr>
-          <w:noProof/>
-        </w:rPr>
-        <w:t>4</w:t>
-      </w:r>
-      <w:r>
-        <w:fldChar w:fldCharType="end"/>
-      </w:r>
+      <w:fldSimple w:instr=" SEQ Figure \* ARABIC ">
+        <w:r>
+          <w:rPr>
+            <w:noProof/>
+          </w:rPr>
+          <w:t>4</w:t>
+        </w:r>
+      </w:fldSimple>
       <w:bookmarkEnd w:id="10"/>
       <w:r>
         <w:t xml:space="preserve">: </w:t>
       </w:r>
       <w:r>
-        <w:t>D</w:t>
-      </w:r>
-      <w:r>
-        <w:t xml:space="preserve">aily maximum </w:t>
+        <w:t xml:space="preserve">Daily maximum </w:t>
       </w:r>
       <w:r>
         <w:t>pollution levels</w:t>
@@ -3195,13 +3117,7 @@
         <w:t xml:space="preserve"> station</w:t>
       </w:r>
       <w:r>
-        <w:t xml:space="preserve">. The </w:t>
-      </w:r>
-      <w:r>
-        <w:t xml:space="preserve">horizontal </w:t>
-      </w:r>
-      <w:r>
-        <w:t xml:space="preserve">yellow and red lines indicate the transition to moderate and unhealthy levels accordingly. </w:t>
+        <w:t xml:space="preserve">. The horizontal yellow and red lines indicate the transition to moderate and unhealthy levels accordingly. </w:t>
       </w:r>
     </w:p>
     <w:p/>
@@ -3210,147 +3126,24 @@
       <w:pPr>
         <w:pStyle w:val="Heading2"/>
       </w:pPr>
-      <w:bookmarkStart w:id="11" w:name="_Ref40621581"/>
-      <w:r>
-        <w:t>Correlation Between Pollutant</w:t>
-      </w:r>
-      <w:r>
-        <w:t>s</w:t>
-      </w:r>
-      <w:bookmarkEnd w:id="11"/>
-      <w:r>
-        <w:t xml:space="preserve"> </w:t>
-      </w:r>
-    </w:p>
-    <w:p>
-      <w:r>
-        <w:t>Except for SO</w:t>
-      </w:r>
-      <w:r>
-        <w:rPr>
-          <w:vertAlign w:val="subscript"/>
-        </w:rPr>
-        <w:t>2</w:t>
-      </w:r>
-      <w:r>
-        <w:t xml:space="preserve">, </w:t>
-      </w:r>
-      <w:r>
-        <w:t>the pollutions</w:t>
-      </w:r>
-      <w:r>
-        <w:t xml:space="preserve"> have seasonal pattern with </w:t>
-      </w:r>
-      <w:r>
-        <w:t>high value</w:t>
-      </w:r>
-      <w:r>
-        <w:t xml:space="preserve"> during winter (Oct – April</w:t>
-      </w:r>
-      <w:r>
-        <w:t xml:space="preserve"> and their levels</w:t>
-      </w:r>
-      <w:r>
-        <w:t xml:space="preserve"> </w:t>
-      </w:r>
-      <w:r>
-        <w:t xml:space="preserve">are highly correlated. This </w:t>
-      </w:r>
-      <w:r>
-        <w:t>is shown</w:t>
-      </w:r>
-      <w:r>
-        <w:t xml:space="preserve"> by</w:t>
-      </w:r>
-      <w:r>
-        <w:t xml:space="preserve"> </w:t>
-      </w:r>
-      <w:r>
-        <w:t xml:space="preserve">the plot of </w:t>
-      </w:r>
-      <w:r>
-        <w:t>correlation coefficients among the pollutant</w:t>
-      </w:r>
-      <w:r>
-        <w:t xml:space="preserve">s </w:t>
-      </w:r>
-      <w:r>
-        <w:t xml:space="preserve">in </w:t>
-      </w:r>
-      <w:r>
-        <w:fldChar w:fldCharType="begin"/>
-      </w:r>
-      <w:r>
-        <w:instrText xml:space="preserve"> REF _Ref40618501 \h </w:instrText>
-      </w:r>
-      <w:r>
-        <w:fldChar w:fldCharType="separate"/>
-      </w:r>
-      <w:r>
-        <w:t xml:space="preserve">Figure </w:t>
-      </w:r>
-      <w:r>
-        <w:rPr>
-          <w:noProof/>
-        </w:rPr>
-        <w:t>5</w:t>
-      </w:r>
-      <w:r>
-        <w:fldChar w:fldCharType="end"/>
-      </w:r>
-      <w:r>
-        <w:t xml:space="preserve">. </w:t>
-      </w:r>
-      <w:r>
-        <w:t>PM2.5, PM10, NO</w:t>
-      </w:r>
-      <w:r>
-        <w:rPr>
-          <w:vertAlign w:val="subscript"/>
-        </w:rPr>
-        <w:t>2</w:t>
-      </w:r>
-      <w:r>
-        <w:t xml:space="preserve"> and O</w:t>
-      </w:r>
-      <w:r>
-        <w:rPr>
-          <w:vertAlign w:val="subscript"/>
-        </w:rPr>
-        <w:t>3</w:t>
-      </w:r>
-      <w:r>
-        <w:t xml:space="preserve"> have correlation coefficient above 0.5. </w:t>
-      </w:r>
-      <w:r>
-        <w:t xml:space="preserve">The same seasonal patterns </w:t>
-      </w:r>
-      <w:r>
-        <w:t>and the high correlation coefficients indicate</w:t>
-      </w:r>
-      <w:r>
-        <w:t xml:space="preserve"> similar chemical composition of the air pollutions, which </w:t>
-      </w:r>
-      <w:r>
-        <w:t>in turn suggests that</w:t>
-      </w:r>
-      <w:r>
-        <w:t xml:space="preserve"> the air pollutions </w:t>
-      </w:r>
-      <w:r>
-        <w:t>may be generated from</w:t>
-      </w:r>
-      <w:r>
-        <w:t xml:space="preserve"> the same </w:t>
-      </w:r>
-      <w:r>
-        <w:t>reoccurring sources</w:t>
-      </w:r>
-      <w:r>
-        <w:t xml:space="preserve">. </w:t>
-      </w:r>
-    </w:p>
-    <w:p/>
+      <w:r>
+        <w:t>Winter Season</w:t>
+      </w:r>
+    </w:p>
+    <w:p>
+      <w:r>
+        <w:t xml:space="preserve">Official winter season start on a different day every year. Here, we define our own winter months, which is the month where the average value on that date from a different year exceed </w:t>
+      </w:r>
+      <w:r>
+        <w:t>healthy</w:t>
+      </w:r>
+      <w:r>
+        <w:t xml:space="preserve"> limit. </w:t>
+      </w:r>
+      <w:r>
+        <w:t xml:space="preserve">Because the pollution level has seasonal pattern with high value in winter, the yearly trend should be group by winter season not by year. </w:t>
+      </w:r>
+    </w:p>
     <w:p>
       <w:pPr>
         <w:keepNext/>
@@ -3361,169 +3154,9 @@
         </w:rPr>
         <w:lastRenderedPageBreak/>
         <w:drawing>
-          <wp:inline distT="0" distB="0" distL="0" distR="0" wp14:anchorId="0EE43FF9" wp14:editId="74F5E6FE">
-            <wp:extent cx="3657600" cy="3191511"/>
-            <wp:effectExtent l="0" t="0" r="0" b="0"/>
-            <wp:docPr id="13" name="Picture 13"/>
-            <wp:cNvGraphicFramePr>
-              <a:graphicFrameLocks xmlns:a="http://schemas.openxmlformats.org/drawingml/2006/main" noChangeAspect="1"/>
-            </wp:cNvGraphicFramePr>
-            <a:graphic xmlns:a="http://schemas.openxmlformats.org/drawingml/2006/main">
-              <a:graphicData uri="http://schemas.openxmlformats.org/drawingml/2006/picture">
-                <pic:pic xmlns:pic="http://schemas.openxmlformats.org/drawingml/2006/picture">
-                  <pic:nvPicPr>
-                    <pic:cNvPr id="0" name="Picture 5"/>
-                    <pic:cNvPicPr>
-                      <a:picLocks noChangeAspect="1" noChangeArrowheads="1"/>
-                    </pic:cNvPicPr>
-                  </pic:nvPicPr>
-                  <pic:blipFill>
-                    <a:blip r:embed="rId14">
-                      <a:extLst>
-                        <a:ext uri="{28A0092B-C50C-407E-A947-70E740481C1C}">
-                          <a14:useLocalDpi xmlns:a14="http://schemas.microsoft.com/office/drawing/2010/main" val="0"/>
-                        </a:ext>
-                      </a:extLst>
-                    </a:blip>
-                    <a:srcRect/>
-                    <a:stretch>
-                      <a:fillRect/>
-                    </a:stretch>
-                  </pic:blipFill>
-                  <pic:spPr bwMode="auto">
-                    <a:xfrm>
-                      <a:off x="0" y="0"/>
-                      <a:ext cx="3657600" cy="3191511"/>
-                    </a:xfrm>
-                    <a:prstGeom prst="rect">
-                      <a:avLst/>
-                    </a:prstGeom>
-                    <a:noFill/>
-                    <a:ln>
-                      <a:noFill/>
-                    </a:ln>
-                  </pic:spPr>
-                </pic:pic>
-              </a:graphicData>
-            </a:graphic>
-          </wp:inline>
-        </w:drawing>
-      </w:r>
-    </w:p>
-    <w:p>
-      <w:pPr>
-        <w:pStyle w:val="Caption"/>
-      </w:pPr>
-      <w:bookmarkStart w:id="12" w:name="_Ref40618501"/>
-      <w:r>
-        <w:t xml:space="preserve">Figure </w:t>
-      </w:r>
-      <w:r>
-        <w:fldChar w:fldCharType="begin"/>
-      </w:r>
-      <w:r>
-        <w:instrText xml:space="preserve"> SEQ Figure \* ARABIC </w:instrText>
-      </w:r>
-      <w:r>
-        <w:fldChar w:fldCharType="separate"/>
-      </w:r>
-      <w:r>
-        <w:rPr>
-          <w:noProof/>
-        </w:rPr>
-        <w:t>5</w:t>
-      </w:r>
-      <w:r>
-        <w:fldChar w:fldCharType="end"/>
-      </w:r>
-      <w:bookmarkEnd w:id="12"/>
-      <w:r>
-        <w:t>: Spearman correlation coefficient among pollutant</w:t>
-      </w:r>
-      <w:r>
-        <w:t>s</w:t>
-      </w:r>
-      <w:r>
-        <w:t>.</w:t>
-      </w:r>
-      <w:r>
-        <w:t xml:space="preserve"> Red color indicate</w:t>
-      </w:r>
-      <w:r>
-        <w:t>s</w:t>
-      </w:r>
-      <w:r>
-        <w:t xml:space="preserve"> high correlation coefficients</w:t>
-      </w:r>
-      <w:r>
-        <w:t xml:space="preserve">, which is the cases for </w:t>
-      </w:r>
-      <w:r>
-        <w:t>PM2.5, PM10, NO</w:t>
-      </w:r>
-      <w:r>
-        <w:rPr>
-          <w:vertAlign w:val="subscript"/>
-        </w:rPr>
-        <w:t>2</w:t>
-      </w:r>
-      <w:r>
-        <w:t xml:space="preserve"> and O</w:t>
-      </w:r>
-      <w:r>
-        <w:rPr>
-          <w:vertAlign w:val="subscript"/>
-        </w:rPr>
-        <w:t>3</w:t>
-      </w:r>
-      <w:r>
-        <w:t>.</w:t>
-      </w:r>
-    </w:p>
-    <w:p/>
-    <w:p>
-      <w:r>
-        <w:t>The high correlation behavior among the pollutants also help infer the missing data. As mention earlier, PM10 can be used to infer PM2.5. In addition, since the NO</w:t>
-      </w:r>
-      <w:r>
-        <w:rPr>
-          <w:vertAlign w:val="subscript"/>
-        </w:rPr>
-        <w:t>2</w:t>
-      </w:r>
-      <w:r>
-        <w:t xml:space="preserve"> concentrations can be seen from the satellites, such map can also be used to understand the spatial distribution of the particle pollutions.</w:t>
-      </w:r>
-    </w:p>
-    <w:p/>
-    <w:p>
-      <w:pPr>
-        <w:pStyle w:val="Heading2"/>
-      </w:pPr>
-      <w:r>
-        <w:t>Winter Season</w:t>
-      </w:r>
-    </w:p>
-    <w:p>
-      <w:r>
-        <w:t xml:space="preserve">Official winter season start on a different day every year. Here, we define our own winter months, which is the month where the average value on that date from a different year exceed healthly limit. </w:t>
-      </w:r>
-      <w:r>
-        <w:t xml:space="preserve">Because the pollution level has seasonal pattern with high value in winter, the yearly trend should be group by winter season not by year. </w:t>
-      </w:r>
-    </w:p>
-    <w:p>
-      <w:pPr>
-        <w:keepNext/>
-      </w:pPr>
-      <w:r>
-        <w:rPr>
-          <w:noProof/>
-        </w:rPr>
-        <w:drawing>
-          <wp:inline distT="0" distB="0" distL="0" distR="0" wp14:anchorId="0811405A" wp14:editId="4664D044">
-            <wp:extent cx="4572000" cy="1397113"/>
-            <wp:effectExtent l="0" t="0" r="0" b="0"/>
+          <wp:inline distT="0" distB="0" distL="0" distR="0" wp14:anchorId="0811405A" wp14:editId="62859991">
+            <wp:extent cx="5943600" cy="1295262"/>
+            <wp:effectExtent l="0" t="0" r="0" b="635"/>
             <wp:docPr id="17" name="Picture 17"/>
             <wp:cNvGraphicFramePr>
               <a:graphicFrameLocks xmlns:a="http://schemas.openxmlformats.org/drawingml/2006/main" noChangeAspect="1"/>
@@ -3538,20 +3171,20 @@
                     </pic:cNvPicPr>
                   </pic:nvPicPr>
                   <pic:blipFill rotWithShape="1">
-                    <a:blip r:embed="rId15">
+                    <a:blip r:embed="rId14">
                       <a:extLst>
                         <a:ext uri="{28A0092B-C50C-407E-A947-70E740481C1C}">
                           <a14:useLocalDpi xmlns:a14="http://schemas.microsoft.com/office/drawing/2010/main" val="0"/>
                         </a:ext>
                       </a:extLst>
                     </a:blip>
-                    <a:srcRect b="48286"/>
+                    <a:srcRect b="49416"/>
                     <a:stretch/>
                   </pic:blipFill>
                   <pic:spPr bwMode="auto">
                     <a:xfrm>
                       <a:off x="0" y="0"/>
-                      <a:ext cx="4572000" cy="1397113"/>
+                      <a:ext cx="5943600" cy="1295262"/>
                     </a:xfrm>
                     <a:prstGeom prst="rect">
                       <a:avLst/>
@@ -3580,38 +3213,36 @@
       <w:r>
         <w:t xml:space="preserve">Figure </w:t>
       </w:r>
-      <w:r>
-        <w:fldChar w:fldCharType="begin"/>
-      </w:r>
-      <w:r>
-        <w:instrText xml:space="preserve"> SEQ Figure \* ARABIC </w:instrText>
-      </w:r>
-      <w:r>
-        <w:fldChar w:fldCharType="separate"/>
-      </w:r>
-      <w:r>
-        <w:rPr>
-          <w:noProof/>
-        </w:rPr>
-        <w:t>6</w:t>
-      </w:r>
-      <w:r>
-        <w:fldChar w:fldCharType="end"/>
-      </w:r>
+      <w:fldSimple w:instr=" SEQ Figure \* ARABIC ">
+        <w:r>
+          <w:rPr>
+            <w:noProof/>
+          </w:rPr>
+          <w:t>5</w:t>
+        </w:r>
+      </w:fldSimple>
       <w:r>
         <w:t xml:space="preserve">: </w:t>
+      </w:r>
+      <w:r>
+        <w:t xml:space="preserve">Daily average of PM2.5 level in different year. The solid blue line the average. The average reaches unhealthy limit </w:t>
+      </w:r>
+      <w:r>
+        <w:t xml:space="preserve">(horizontal red line) </w:t>
+      </w:r>
+      <w:r>
+        <w:t xml:space="preserve">between December – April. These defined the winter season in this report. </w:t>
       </w:r>
     </w:p>
     <w:p>
       <w:pPr>
         <w:pStyle w:val="Heading2"/>
       </w:pPr>
-      <w:bookmarkStart w:id="13" w:name="_Ref40622738"/>
-      <w:r>
-        <w:lastRenderedPageBreak/>
+      <w:bookmarkStart w:id="11" w:name="_Ref40622738"/>
+      <w:r>
         <w:t>Air Pollution Overtime</w:t>
       </w:r>
-      <w:bookmarkEnd w:id="13"/>
+      <w:bookmarkEnd w:id="11"/>
       <w:r>
         <w:t xml:space="preserve"> </w:t>
       </w:r>
@@ -3708,7 +3339,67 @@
         <w:t xml:space="preserve"> 1995</w:t>
       </w:r>
       <w:r>
-        <w:t xml:space="preserve">. The average from 2004 the average values fluctuates between 80 and 45, which are in a good AQI level. In short, this indicates no major improvement nor worsening of the situation. We emphasize that the low average values are often misleading because they are much lower than the hourly or daily average values, which can reach the unhealthy limit. </w:t>
+        <w:t>. The average from 2004 the average values fluctuates between 80 and 45, which are in a good AQI level. In short, this indicates no major improvement nor worsening of the situation. We emphasize that the low</w:t>
+      </w:r>
+      <w:r>
+        <w:t xml:space="preserve"> yearly</w:t>
+      </w:r>
+      <w:r>
+        <w:t xml:space="preserve"> average values are often misleading because they are much lower than the hourly or daily average values, which can reach the unhealthy limit. </w:t>
+      </w:r>
+    </w:p>
+    <w:p/>
+    <w:p>
+      <w:r>
+        <w:t xml:space="preserve">Note that the years with low pollution level (2011,2017, 2018) in </w:t>
+      </w:r>
+      <w:r>
+        <w:fldChar w:fldCharType="begin"/>
+      </w:r>
+      <w:r>
+        <w:instrText xml:space="preserve"> REF _Ref40615546 \h </w:instrText>
+      </w:r>
+      <w:r>
+        <w:fldChar w:fldCharType="separate"/>
+      </w:r>
+      <w:r>
+        <w:t xml:space="preserve">Figure </w:t>
+      </w:r>
+      <w:r>
+        <w:rPr>
+          <w:noProof/>
+        </w:rPr>
+        <w:t>3</w:t>
+      </w:r>
+      <w:r>
+        <w:fldChar w:fldCharType="end"/>
+      </w:r>
+      <w:r>
+        <w:t xml:space="preserve"> is shifted by one number in </w:t>
+      </w:r>
+      <w:r>
+        <w:fldChar w:fldCharType="begin"/>
+      </w:r>
+      <w:r>
+        <w:instrText xml:space="preserve"> REF _Ref40622758 \h </w:instrText>
+      </w:r>
+      <w:r>
+        <w:fldChar w:fldCharType="separate"/>
+      </w:r>
+      <w:r>
+        <w:t xml:space="preserve">Figure </w:t>
+      </w:r>
+      <w:r>
+        <w:rPr>
+          <w:noProof/>
+        </w:rPr>
+        <w:t>5</w:t>
+      </w:r>
+      <w:r>
+        <w:fldChar w:fldCharType="end"/>
+      </w:r>
+      <w:r>
+        <w:t>. This is because the low number is from the winter of 2010, which also cover the early months of 2011.</w:t>
       </w:r>
     </w:p>
     <w:p/>
@@ -3738,7 +3429,7 @@
                     </pic:cNvPicPr>
                   </pic:nvPicPr>
                   <pic:blipFill rotWithShape="1">
-                    <a:blip r:embed="rId16">
+                    <a:blip r:embed="rId15">
                       <a:extLst>
                         <a:ext uri="{28A0092B-C50C-407E-A947-70E740481C1C}">
                           <a14:useLocalDpi xmlns:a14="http://schemas.microsoft.com/office/drawing/2010/main" val="0"/>
@@ -3777,15 +3468,234 @@
       <w:pPr>
         <w:pStyle w:val="Caption"/>
       </w:pPr>
-      <w:bookmarkStart w:id="14" w:name="_Ref40622750"/>
-      <w:bookmarkStart w:id="15" w:name="_Ref40622758"/>
+      <w:bookmarkStart w:id="12" w:name="_Ref40622758"/>
+      <w:bookmarkStart w:id="13" w:name="_Ref40622750"/>
       <w:r>
         <w:t xml:space="preserve">Figure </w:t>
       </w:r>
+      <w:fldSimple w:instr=" SEQ Figure \* ARABIC ">
+        <w:r>
+          <w:rPr>
+            <w:noProof/>
+          </w:rPr>
+          <w:t>6</w:t>
+        </w:r>
+      </w:fldSimple>
+      <w:bookmarkEnd w:id="12"/>
+      <w:r>
+        <w:t xml:space="preserve">: </w:t>
+      </w:r>
+      <w:r>
+        <w:t xml:space="preserve">yearly </w:t>
+      </w:r>
+      <w:r>
+        <w:t>average</w:t>
+      </w:r>
+      <w:r>
+        <w:t xml:space="preserve"> of</w:t>
+      </w:r>
+      <w:r>
+        <w:t xml:space="preserve"> PM10 value for different winter year. Winter year account for the data between </w:t>
+      </w:r>
+      <w:r>
+        <w:t>December</w:t>
+      </w:r>
+      <w:r>
+        <w:t xml:space="preserve"> </w:t>
+      </w:r>
+      <w:r>
+        <w:t>and</w:t>
+      </w:r>
+      <w:r>
+        <w:t xml:space="preserve"> April of the next year. For example</w:t>
+      </w:r>
+      <w:r>
+        <w:t>,</w:t>
+      </w:r>
+      <w:r>
+        <w:t xml:space="preserve"> winter year 2016 means the data between </w:t>
+      </w:r>
+      <w:r>
+        <w:t>December</w:t>
+      </w:r>
+      <w:r>
+        <w:t xml:space="preserve">, 2016 </w:t>
+      </w:r>
+      <w:r>
+        <w:t>and</w:t>
+      </w:r>
+      <w:r>
+        <w:t xml:space="preserve"> April 2017.</w:t>
+      </w:r>
+      <w:bookmarkEnd w:id="13"/>
+      <w:r>
+        <w:t xml:space="preserve"> The yellow line indicate</w:t>
+      </w:r>
+      <w:r>
+        <w:t>s</w:t>
+      </w:r>
+      <w:r>
+        <w:t xml:space="preserve"> the transition from good to moderate limit. </w:t>
+      </w:r>
+      <w:r>
+        <w:t>The low pollution seaso</w:t>
+      </w:r>
+      <w:r>
+        <w:t>ns are the</w:t>
+      </w:r>
+      <w:r>
+        <w:t xml:space="preserve"> winter</w:t>
+      </w:r>
+      <w:r>
+        <w:t>s</w:t>
+      </w:r>
+      <w:r>
+        <w:t xml:space="preserve"> of 2010, 2016, and 2017. </w:t>
+      </w:r>
+    </w:p>
+    <w:p/>
+    <w:p/>
+    <w:p>
+      <w:pPr>
+        <w:pStyle w:val="Heading2"/>
+      </w:pPr>
+      <w:bookmarkStart w:id="14" w:name="_Ref40621581"/>
+      <w:r>
+        <w:lastRenderedPageBreak/>
+        <w:t>Correlation Between Pollutants</w:t>
+      </w:r>
+      <w:bookmarkEnd w:id="14"/>
+      <w:r>
+        <w:t xml:space="preserve"> </w:t>
+      </w:r>
+    </w:p>
+    <w:p>
+      <w:r>
+        <w:t>Except for SO</w:t>
+      </w:r>
+      <w:r>
+        <w:rPr>
+          <w:vertAlign w:val="subscript"/>
+        </w:rPr>
+        <w:t>2</w:t>
+      </w:r>
+      <w:r>
+        <w:t xml:space="preserve">, the pollutions have seasonal pattern with high value during winter (Oct – April and their levels are highly correlated. This is shown by the plot of correlation coefficients among the pollutants in </w:t>
+      </w:r>
       <w:r>
         <w:fldChar w:fldCharType="begin"/>
       </w:r>
       <w:r>
+        <w:instrText xml:space="preserve"> REF _Ref40618501 \h </w:instrText>
+      </w:r>
+      <w:r>
+        <w:fldChar w:fldCharType="separate"/>
+      </w:r>
+      <w:r>
+        <w:t xml:space="preserve">Figure </w:t>
+      </w:r>
+      <w:r>
+        <w:rPr>
+          <w:noProof/>
+        </w:rPr>
+        <w:t>5</w:t>
+      </w:r>
+      <w:r>
+        <w:fldChar w:fldCharType="end"/>
+      </w:r>
+      <w:r>
+        <w:t>. PM2.5, PM10, NO</w:t>
+      </w:r>
+      <w:r>
+        <w:rPr>
+          <w:vertAlign w:val="subscript"/>
+        </w:rPr>
+        <w:t>2</w:t>
+      </w:r>
+      <w:r>
+        <w:t xml:space="preserve"> and O</w:t>
+      </w:r>
+      <w:r>
+        <w:rPr>
+          <w:vertAlign w:val="subscript"/>
+        </w:rPr>
+        <w:t>3</w:t>
+      </w:r>
+      <w:r>
+        <w:t xml:space="preserve"> have correlation coefficient above 0.5. The same seasonal patterns and the high correlation coefficients indicate similar chemical composition of the air pollutions, which in turn suggests that the air pollutions may be generated from the same reoccurring sources. </w:t>
+      </w:r>
+    </w:p>
+    <w:p/>
+    <w:p>
+      <w:pPr>
+        <w:keepNext/>
+      </w:pPr>
+      <w:r>
+        <w:rPr>
+          <w:noProof/>
+        </w:rPr>
+        <w:drawing>
+          <wp:inline distT="0" distB="0" distL="0" distR="0" wp14:anchorId="4F175FE8" wp14:editId="4EC71522">
+            <wp:extent cx="3657600" cy="3191511"/>
+            <wp:effectExtent l="0" t="0" r="0" b="0"/>
+            <wp:docPr id="13" name="Picture 13"/>
+            <wp:cNvGraphicFramePr>
+              <a:graphicFrameLocks xmlns:a="http://schemas.openxmlformats.org/drawingml/2006/main" noChangeAspect="1"/>
+            </wp:cNvGraphicFramePr>
+            <a:graphic xmlns:a="http://schemas.openxmlformats.org/drawingml/2006/main">
+              <a:graphicData uri="http://schemas.openxmlformats.org/drawingml/2006/picture">
+                <pic:pic xmlns:pic="http://schemas.openxmlformats.org/drawingml/2006/picture">
+                  <pic:nvPicPr>
+                    <pic:cNvPr id="0" name="Picture 5"/>
+                    <pic:cNvPicPr>
+                      <a:picLocks noChangeAspect="1" noChangeArrowheads="1"/>
+                    </pic:cNvPicPr>
+                  </pic:nvPicPr>
+                  <pic:blipFill>
+                    <a:blip r:embed="rId16">
+                      <a:extLst>
+                        <a:ext uri="{28A0092B-C50C-407E-A947-70E740481C1C}">
+                          <a14:useLocalDpi xmlns:a14="http://schemas.microsoft.com/office/drawing/2010/main" val="0"/>
+                        </a:ext>
+                      </a:extLst>
+                    </a:blip>
+                    <a:srcRect/>
+                    <a:stretch>
+                      <a:fillRect/>
+                    </a:stretch>
+                  </pic:blipFill>
+                  <pic:spPr bwMode="auto">
+                    <a:xfrm>
+                      <a:off x="0" y="0"/>
+                      <a:ext cx="3657600" cy="3191511"/>
+                    </a:xfrm>
+                    <a:prstGeom prst="rect">
+                      <a:avLst/>
+                    </a:prstGeom>
+                    <a:noFill/>
+                    <a:ln>
+                      <a:noFill/>
+                    </a:ln>
+                  </pic:spPr>
+                </pic:pic>
+              </a:graphicData>
+            </a:graphic>
+          </wp:inline>
+        </w:drawing>
+      </w:r>
+    </w:p>
+    <w:p>
+      <w:pPr>
+        <w:pStyle w:val="Caption"/>
+      </w:pPr>
+      <w:bookmarkStart w:id="15" w:name="_Ref40618501"/>
+      <w:r>
+        <w:t xml:space="preserve">Figure </w:t>
+      </w:r>
+      <w:r>
+        <w:fldChar w:fldCharType="begin"/>
+      </w:r>
+      <w:r>
         <w:instrText xml:space="preserve"> SEQ Figure \* ARABIC </w:instrText>
       </w:r>
       <w:r>
@@ -3802,29 +3712,213 @@
       </w:r>
       <w:bookmarkEnd w:id="15"/>
       <w:r>
+        <w:t>: Spearman correlation coefficient among pollutants. Red color indicates high correlation coefficients, which is the cases for PM2.5, PM10, NO</w:t>
+      </w:r>
+      <w:r>
+        <w:rPr>
+          <w:vertAlign w:val="subscript"/>
+        </w:rPr>
+        <w:t>2</w:t>
+      </w:r>
+      <w:r>
+        <w:t xml:space="preserve"> and O</w:t>
+      </w:r>
+      <w:r>
+        <w:rPr>
+          <w:vertAlign w:val="subscript"/>
+        </w:rPr>
+        <w:t>3</w:t>
+      </w:r>
+      <w:r>
+        <w:t>.</w:t>
+      </w:r>
+    </w:p>
+    <w:p/>
+    <w:p>
+      <w:r>
+        <w:t>The high correlation behavior among the pollutants also help infer the missing data. As mention earlier, PM10 can be used to infer PM2.5. In addition, since the NO</w:t>
+      </w:r>
+      <w:r>
+        <w:rPr>
+          <w:vertAlign w:val="subscript"/>
+        </w:rPr>
+        <w:t>2</w:t>
+      </w:r>
+      <w:r>
+        <w:t xml:space="preserve"> concentrations can be seen from the satellites, such map can also be used to understand the spatial distribution of the particle pollutions.</w:t>
+      </w:r>
+    </w:p>
+    <w:p/>
+    <w:p>
+      <w:r>
+        <w:t xml:space="preserve">A closer look at the peak value of each pollutants indicate slightly different rising and falling patterns. </w:t>
+      </w:r>
+      <w:r>
+        <w:fldChar w:fldCharType="begin"/>
+      </w:r>
+      <w:r>
+        <w:instrText xml:space="preserve"> REF _Ref41134072 \h </w:instrText>
+      </w:r>
+      <w:r>
+        <w:fldChar w:fldCharType="separate"/>
+      </w:r>
+      <w:r>
+        <w:t xml:space="preserve">Figure </w:t>
+      </w:r>
+      <w:r>
+        <w:rPr>
+          <w:noProof/>
+        </w:rPr>
+        <w:t>8</w:t>
+      </w:r>
+      <w:r>
+        <w:fldChar w:fldCharType="end"/>
+      </w:r>
+      <w:r>
+        <w:t xml:space="preserve"> show the average rising and falling behavior of different pollutants during winter season.</w:t>
+      </w:r>
+      <w:r>
+        <w:t xml:space="preserve"> The y-axis values are the pollution level normalized by the maximum value for each pollutant. This normalization allows comparison between pollutants. </w:t>
+      </w:r>
+      <w:r>
+        <w:t xml:space="preserve">All pollutants except for SO2, have clear seasonal pattern with the peak in </w:t>
+      </w:r>
+      <w:r>
+        <w:t>March</w:t>
+      </w:r>
+      <w:r>
+        <w:t xml:space="preserve">. </w:t>
+      </w:r>
+      <w:r>
+        <w:t xml:space="preserve"> </w:t>
+      </w:r>
+      <w:r>
+        <w:t xml:space="preserve">PM2.5 levels rises more sharply starting early January, while </w:t>
+      </w:r>
+      <w:r>
+        <w:t xml:space="preserve">for </w:t>
+      </w:r>
+      <w:r>
+        <w:t>the other pollutants</w:t>
+      </w:r>
+      <w:r>
+        <w:t>, the levels</w:t>
+      </w:r>
+      <w:r>
+        <w:t xml:space="preserve"> </w:t>
+      </w:r>
+      <w:r>
+        <w:t>gradually</w:t>
+      </w:r>
+      <w:r>
+        <w:t xml:space="preserve"> </w:t>
+      </w:r>
+      <w:r>
+        <w:t>rise</w:t>
+      </w:r>
+      <w:r>
+        <w:t xml:space="preserve"> from early October</w:t>
+      </w:r>
+      <w:r>
+        <w:t xml:space="preserve">. All pollutant levels drop sharply in April. </w:t>
+      </w:r>
+    </w:p>
+    <w:p>
+      <w:pPr>
+        <w:keepNext/>
+      </w:pPr>
+      <w:r>
+        <w:rPr>
+          <w:noProof/>
+        </w:rPr>
+        <w:lastRenderedPageBreak/>
+        <w:drawing>
+          <wp:inline distT="0" distB="0" distL="0" distR="0" wp14:anchorId="0222D348" wp14:editId="320FB0FC">
+            <wp:extent cx="4572000" cy="1960341"/>
+            <wp:effectExtent l="0" t="0" r="0" b="1905"/>
+            <wp:docPr id="7" name="Picture 7"/>
+            <wp:cNvGraphicFramePr>
+              <a:graphicFrameLocks xmlns:a="http://schemas.openxmlformats.org/drawingml/2006/main" noChangeAspect="1"/>
+            </wp:cNvGraphicFramePr>
+            <a:graphic xmlns:a="http://schemas.openxmlformats.org/drawingml/2006/main">
+              <a:graphicData uri="http://schemas.openxmlformats.org/drawingml/2006/picture">
+                <pic:pic xmlns:pic="http://schemas.openxmlformats.org/drawingml/2006/picture">
+                  <pic:nvPicPr>
+                    <pic:cNvPr id="7" name="compare_pms_gases.png"/>
+                    <pic:cNvPicPr/>
+                  </pic:nvPicPr>
+                  <pic:blipFill>
+                    <a:blip r:embed="rId17">
+                      <a:extLst>
+                        <a:ext uri="{28A0092B-C50C-407E-A947-70E740481C1C}">
+                          <a14:useLocalDpi xmlns:a14="http://schemas.microsoft.com/office/drawing/2010/main" val="0"/>
+                        </a:ext>
+                      </a:extLst>
+                    </a:blip>
+                    <a:stretch>
+                      <a:fillRect/>
+                    </a:stretch>
+                  </pic:blipFill>
+                  <pic:spPr>
+                    <a:xfrm>
+                      <a:off x="0" y="0"/>
+                      <a:ext cx="4572000" cy="1960341"/>
+                    </a:xfrm>
+                    <a:prstGeom prst="rect">
+                      <a:avLst/>
+                    </a:prstGeom>
+                  </pic:spPr>
+                </pic:pic>
+              </a:graphicData>
+            </a:graphic>
+          </wp:inline>
+        </w:drawing>
+      </w:r>
+    </w:p>
+    <w:p>
+      <w:pPr>
+        <w:pStyle w:val="Caption"/>
+      </w:pPr>
+      <w:bookmarkStart w:id="16" w:name="_Ref41134072"/>
+      <w:r>
+        <w:t xml:space="preserve">Figure </w:t>
+      </w:r>
+      <w:fldSimple w:instr=" SEQ Figure \* ARABIC ">
+        <w:r>
+          <w:rPr>
+            <w:noProof/>
+          </w:rPr>
+          <w:t>8</w:t>
+        </w:r>
+      </w:fldSimple>
+      <w:bookmarkEnd w:id="16"/>
+      <w:r>
         <w:t xml:space="preserve">: </w:t>
       </w:r>
       <w:r>
-        <w:t xml:space="preserve">yearly </w:t>
-      </w:r>
-      <w:r>
-        <w:t>average</w:t>
-      </w:r>
-      <w:r>
-        <w:t xml:space="preserve"> of</w:t>
-      </w:r>
-      <w:r>
-        <w:t xml:space="preserve"> PM10 value for different winter year. Winter year account for the data between October to April of the next year. For example</w:t>
-      </w:r>
-      <w:r>
-        <w:t>,</w:t>
-      </w:r>
-      <w:r>
-        <w:t xml:space="preserve"> winter year 2016 means the data between Oct, 2016 to April 2017.</w:t>
-      </w:r>
-      <w:bookmarkEnd w:id="14"/>
-      <w:r>
-        <w:t xml:space="preserve"> The yellow line indicate the transition from good to moderate limit. </w:t>
+        <w:t>Average rising and falling behavior of different pollution levels in the winter season. The plot omitted SO</w:t>
+      </w:r>
+      <w:r>
+        <w:rPr>
+          <w:vertAlign w:val="subscript"/>
+        </w:rPr>
+        <w:t>2</w:t>
+      </w:r>
+      <w:r>
+        <w:rPr>
+          <w:vertAlign w:val="subscript"/>
+        </w:rPr>
+        <w:softHyphen/>
+      </w:r>
+      <w:r>
+        <w:rPr>
+          <w:i w:val="0"/>
+          <w:iCs w:val="0"/>
+        </w:rPr>
+        <w:t xml:space="preserve"> level</w:t>
+      </w:r>
+      <w:r>
+        <w:t>, which does not have large seasonal pattern. The level is normalized by the maximum average maximum value.</w:t>
       </w:r>
     </w:p>
     <w:p/>
@@ -3835,13 +3929,13 @@
       <w:r>
         <w:t xml:space="preserve"> </w:t>
       </w:r>
-      <w:bookmarkStart w:id="16" w:name="_Toc39996856"/>
-      <w:bookmarkStart w:id="17" w:name="_Ref40596634"/>
+      <w:bookmarkStart w:id="17" w:name="_Toc39996856"/>
+      <w:bookmarkStart w:id="18" w:name="_Ref40596634"/>
       <w:r>
         <w:t>Effect of Temperatures</w:t>
       </w:r>
-      <w:bookmarkEnd w:id="16"/>
       <w:bookmarkEnd w:id="17"/>
+      <w:bookmarkEnd w:id="18"/>
     </w:p>
     <w:p>
       <w:pPr>
@@ -3850,11 +3944,11 @@
       <w:r>
         <w:t xml:space="preserve"> </w:t>
       </w:r>
-      <w:bookmarkStart w:id="18" w:name="_Toc39996857"/>
+      <w:bookmarkStart w:id="19" w:name="_Toc39996857"/>
       <w:r>
         <w:t>Effect of Human Activities</w:t>
       </w:r>
-      <w:bookmarkEnd w:id="18"/>
+      <w:bookmarkEnd w:id="19"/>
     </w:p>
     <w:p>
       <w:pPr>
@@ -3863,13 +3957,13 @@
       <w:r>
         <w:t xml:space="preserve"> </w:t>
       </w:r>
-      <w:bookmarkStart w:id="19" w:name="_Toc39996858"/>
-      <w:bookmarkStart w:id="20" w:name="_Ref40596637"/>
+      <w:bookmarkStart w:id="20" w:name="_Toc39996858"/>
+      <w:bookmarkStart w:id="21" w:name="_Ref40596637"/>
       <w:r>
         <w:t>Agricultural Burning</w:t>
       </w:r>
-      <w:bookmarkEnd w:id="19"/>
       <w:bookmarkEnd w:id="20"/>
+      <w:bookmarkEnd w:id="21"/>
       <w:r>
         <w:t xml:space="preserve"> </w:t>
       </w:r>
@@ -3881,17 +3975,17 @@
       <w:r>
         <w:t xml:space="preserve"> </w:t>
       </w:r>
-      <w:bookmarkStart w:id="21" w:name="_Toc39996859"/>
+      <w:bookmarkStart w:id="22" w:name="_Toc39996859"/>
       <w:r>
         <w:t>Technical Details</w:t>
       </w:r>
-      <w:bookmarkEnd w:id="21"/>
+      <w:bookmarkEnd w:id="22"/>
     </w:p>
     <w:p>
       <w:pPr>
         <w:pStyle w:val="Heading2"/>
       </w:pPr>
-      <w:bookmarkStart w:id="22" w:name="_Toc39996860"/>
+      <w:bookmarkStart w:id="23" w:name="_Toc39996860"/>
       <w:r>
         <w:t xml:space="preserve">Definitions of AQI </w:t>
       </w:r>
@@ -3950,14 +4044,7 @@
         <w:rPr>
           <w:lang w:bidi="th-TH"/>
         </w:rPr>
-        <w:t xml:space="preserve"> compares the AQI standard for the US and Thailand for different </w:t>
-      </w:r>
-      <w:r>
-        <w:rPr>
-          <w:lang w:bidi="th-TH"/>
-        </w:rPr>
-        <w:lastRenderedPageBreak/>
-        <w:t xml:space="preserve">pollutants. The </w:t>
+        <w:t xml:space="preserve"> compares the AQI standard for the US and Thailand for different pollutants. The </w:t>
       </w:r>
       <w:r>
         <w:rPr>
@@ -4107,7 +4194,7 @@
                     </pic:cNvPicPr>
                   </pic:nvPicPr>
                   <pic:blipFill>
-                    <a:blip r:embed="rId17">
+                    <a:blip r:embed="rId18">
                       <a:extLst>
                         <a:ext uri="{28A0092B-C50C-407E-A947-70E740481C1C}">
                           <a14:useLocalDpi xmlns:a14="http://schemas.microsoft.com/office/drawing/2010/main" val="0"/>
@@ -4142,29 +4229,19 @@
       <w:pPr>
         <w:pStyle w:val="Caption"/>
       </w:pPr>
-      <w:bookmarkStart w:id="23" w:name="_Ref40597775"/>
+      <w:bookmarkStart w:id="24" w:name="_Ref40597775"/>
       <w:r>
         <w:t xml:space="preserve">Figure </w:t>
       </w:r>
-      <w:r>
-        <w:fldChar w:fldCharType="begin"/>
-      </w:r>
-      <w:r>
-        <w:instrText xml:space="preserve"> SEQ Figure \* ARABIC </w:instrText>
-      </w:r>
-      <w:r>
-        <w:fldChar w:fldCharType="separate"/>
-      </w:r>
-      <w:r>
-        <w:rPr>
-          <w:noProof/>
-        </w:rPr>
-        <w:t>8</w:t>
-      </w:r>
-      <w:r>
-        <w:fldChar w:fldCharType="end"/>
-      </w:r>
-      <w:bookmarkEnd w:id="23"/>
+      <w:fldSimple w:instr=" SEQ Figure \* ARABIC ">
+        <w:r>
+          <w:rPr>
+            <w:noProof/>
+          </w:rPr>
+          <w:t>9</w:t>
+        </w:r>
+      </w:fldSimple>
+      <w:bookmarkEnd w:id="24"/>
       <w:r>
         <w:t>: Comparison between US and Thailand AQI standards</w:t>
       </w:r>
@@ -4176,12 +4253,12 @@
       <w:pPr>
         <w:pStyle w:val="Heading2"/>
       </w:pPr>
-      <w:bookmarkStart w:id="24" w:name="_Toc39996861"/>
-      <w:bookmarkEnd w:id="22"/>
+      <w:bookmarkStart w:id="25" w:name="_Toc39996861"/>
+      <w:bookmarkEnd w:id="23"/>
       <w:r>
         <w:t>Weather Data</w:t>
       </w:r>
-      <w:bookmarkEnd w:id="24"/>
+      <w:bookmarkEnd w:id="25"/>
       <w:r>
         <w:t xml:space="preserve"> </w:t>
       </w:r>
@@ -4195,18 +4272,18 @@
       <w:pPr>
         <w:pStyle w:val="Heading2"/>
       </w:pPr>
-      <w:bookmarkStart w:id="25" w:name="_Toc39996862"/>
+      <w:bookmarkStart w:id="26" w:name="_Toc39996862"/>
       <w:r>
         <w:lastRenderedPageBreak/>
         <w:t>Hotspot Data</w:t>
       </w:r>
-      <w:bookmarkEnd w:id="25"/>
+      <w:bookmarkEnd w:id="26"/>
       <w:r>
         <w:t xml:space="preserve"> </w:t>
       </w:r>
     </w:p>
     <w:p>
-      <w:hyperlink r:id="rId18" w:history="1">
+      <w:hyperlink r:id="rId19" w:history="1">
         <w:r>
           <w:rPr>
             <w:rStyle w:val="Hyperlink"/>
@@ -4222,17 +4299,17 @@
       <w:pPr>
         <w:pStyle w:val="Heading2"/>
       </w:pPr>
-      <w:bookmarkStart w:id="26" w:name="_Toc39996863"/>
+      <w:bookmarkStart w:id="27" w:name="_Toc39996863"/>
       <w:r>
         <w:t>Other Data</w:t>
       </w:r>
-      <w:bookmarkEnd w:id="26"/>
+      <w:bookmarkEnd w:id="27"/>
     </w:p>
     <w:p>
       <w:r>
         <w:t xml:space="preserve">US AQI standard </w:t>
       </w:r>
-      <w:hyperlink r:id="rId19" w:history="1">
+      <w:hyperlink r:id="rId20" w:history="1">
         <w:r>
           <w:rPr>
             <w:rStyle w:val="Hyperlink"/>
@@ -4259,7 +4336,7 @@
       <w:r>
         <w:t xml:space="preserve">Thailand AQI standard </w:t>
       </w:r>
-      <w:hyperlink r:id="rId20" w:history="1">
+      <w:hyperlink r:id="rId21" w:history="1">
         <w:r>
           <w:rPr>
             <w:rStyle w:val="Hyperlink"/>
@@ -4282,7 +4359,7 @@
       <w:r>
         <w:t xml:space="preserve">are complied from </w:t>
       </w:r>
-      <w:hyperlink r:id="rId21" w:history="1">
+      <w:hyperlink r:id="rId22" w:history="1">
         <w:r>
           <w:rPr>
             <w:rStyle w:val="Hyperlink"/>
@@ -4305,7 +4382,7 @@
     <w:p>
       <w:pPr>
         <w:rPr>
-          <w:rFonts w:ascii="Helvetica" w:hAnsi="Helvetica" w:hint="cs"/>
+          <w:rFonts w:ascii="Helvetica" w:hAnsi="Helvetica"/>
           <w:color w:val="3592CF" w:themeColor="hyperlink"/>
           <w:sz w:val="21"/>
           <w:szCs w:val="21"/>
@@ -4320,7 +4397,7 @@
       <w:r>
         <w:t xml:space="preserve"> index is from </w:t>
       </w:r>
-      <w:hyperlink r:id="rId22" w:history="1">
+      <w:hyperlink r:id="rId23" w:history="1">
         <w:r>
           <w:rPr>
             <w:rStyle w:val="Hyperlink"/>
@@ -4334,8 +4411,8 @@
     </w:p>
     <w:p/>
     <w:sectPr>
-      <w:headerReference w:type="default" r:id="rId23"/>
-      <w:footerReference w:type="default" r:id="rId24"/>
+      <w:headerReference w:type="default" r:id="rId24"/>
+      <w:footerReference w:type="default" r:id="rId25"/>
       <w:pgSz w:w="12240" w:h="15840"/>
       <w:pgMar w:top="720" w:right="1152" w:bottom="720" w:left="1152" w:header="0" w:footer="288" w:gutter="0"/>
       <w:pgNumType w:start="1"/>
@@ -5237,6 +5314,7 @@
   <w:style w:type="character" w:default="1" w:styleId="DefaultParagraphFont">
     <w:name w:val="Default Paragraph Font"/>
     <w:uiPriority w:val="1"/>
+    <w:semiHidden/>
     <w:unhideWhenUsed/>
   </w:style>
   <w:style w:type="table" w:default="1" w:styleId="TableNormal">
@@ -5877,6 +5955,7 @@
     <w:rsidRoot w:val="007B6262"/>
     <w:rsid w:val="002C314F"/>
     <w:rsid w:val="002D3DF0"/>
+    <w:rsid w:val="006175CF"/>
     <w:rsid w:val="00703EFE"/>
     <w:rsid w:val="007B6262"/>
     <w:rsid w:val="00C342AF"/>
@@ -6687,7 +6766,7 @@
 </file>
 
 <file path=customXml/itemProps2.xml><?xml version="1.0" encoding="utf-8"?>
-<ds:datastoreItem xmlns:ds="http://schemas.openxmlformats.org/officeDocument/2006/customXml" ds:itemID="{5488660B-B33E-4DAE-AC3A-1D407B921EA8}">
+<ds:datastoreItem xmlns:ds="http://schemas.openxmlformats.org/officeDocument/2006/customXml" ds:itemID="{A7667DC3-DCB8-4D56-9F71-030544F2B39C}">
   <ds:schemaRefs>
     <ds:schemaRef ds:uri="http://schemas.openxmlformats.org/officeDocument/2006/bibliography"/>
   </ds:schemaRefs>

</xml_diff>

<commit_message>
2020-05-23 20:08 auto backup
</commit_message>
<xml_diff>
--- a/reports/chiang_mai_report.docx
+++ b/reports/chiang_mai_report.docx
@@ -374,9 +374,19 @@
               </w:sdtPr>
               <w:sdtEndPr/>
               <w:sdtContent>
+                <w:proofErr w:type="spellStart"/>
                 <w:r>
-                  <w:t>Worasom Kundhikanjana</w:t>
+                  <w:t>Worasom</w:t>
                 </w:r>
+                <w:proofErr w:type="spellEnd"/>
+                <w:r>
+                  <w:t xml:space="preserve"> </w:t>
+                </w:r>
+                <w:proofErr w:type="spellStart"/>
+                <w:r>
+                  <w:t>Kundhikanjana</w:t>
+                </w:r>
+                <w:proofErr w:type="spellEnd"/>
               </w:sdtContent>
             </w:sdt>
           </w:p>
@@ -1940,7 +1950,15 @@
         </w:rPr>
       </w:pPr>
       <w:r>
-        <w:t xml:space="preserve">Chiang Mai one of the biggest city in the northern part of Thailand.  </w:t>
+        <w:t xml:space="preserve">Chiang Mai one of the biggest </w:t>
+      </w:r>
+      <w:proofErr w:type="gramStart"/>
+      <w:r>
+        <w:t>city</w:t>
+      </w:r>
+      <w:proofErr w:type="gramEnd"/>
+      <w:r>
+        <w:t xml:space="preserve"> in the northern part of Thailand.  </w:t>
       </w:r>
       <w:r>
         <w:fldChar w:fldCharType="begin"/>
@@ -1982,7 +2000,35 @@
         <w:rPr>
           <w:lang w:bidi="th-TH"/>
         </w:rPr>
-        <w:t xml:space="preserve"> Laos is located on the north eastern direction. China is in the north with Yunan as the nearest big city. These neighbors countries still practice agricultural burning, which could be a contribute factor for air pollutions. </w:t>
+        <w:t xml:space="preserve"> Laos is located on the north eastern direction. China is in the north with </w:t>
+      </w:r>
+      <w:proofErr w:type="spellStart"/>
+      <w:r>
+        <w:rPr>
+          <w:lang w:bidi="th-TH"/>
+        </w:rPr>
+        <w:t>Yunan</w:t>
+      </w:r>
+      <w:proofErr w:type="spellEnd"/>
+      <w:r>
+        <w:rPr>
+          <w:lang w:bidi="th-TH"/>
+        </w:rPr>
+        <w:t xml:space="preserve"> as the nearest big city. These </w:t>
+      </w:r>
+      <w:proofErr w:type="gramStart"/>
+      <w:r>
+        <w:rPr>
+          <w:lang w:bidi="th-TH"/>
+        </w:rPr>
+        <w:t>neighbors</w:t>
+      </w:r>
+      <w:proofErr w:type="gramEnd"/>
+      <w:r>
+        <w:rPr>
+          <w:lang w:bidi="th-TH"/>
+        </w:rPr>
+        <w:t xml:space="preserve"> countries still practice agricultural burning, which could be a contribute factor for air pollutions. </w:t>
       </w:r>
     </w:p>
     <w:p>
@@ -2150,7 +2196,15 @@
         <w:t>.</w:t>
       </w:r>
       <w:r>
-        <w:t xml:space="preserve"> The controversial coal power plant is in Mae Moh, Lampang, which is about 50</w:t>
+        <w:t xml:space="preserve"> The controversial coal power plant is in Mae </w:t>
+      </w:r>
+      <w:proofErr w:type="spellStart"/>
+      <w:r>
+        <w:t>Moh</w:t>
+      </w:r>
+      <w:proofErr w:type="spellEnd"/>
+      <w:r>
+        <w:t>, Lampang, which is about 50</w:t>
       </w:r>
       <w:r>
         <w:rPr>
@@ -2365,8 +2419,21 @@
       <w:r>
         <w:t xml:space="preserve"> </w:t>
       </w:r>
-      <w:r>
-        <w:t>Yupparaj Wittayalai School</w:t>
+      <w:proofErr w:type="spellStart"/>
+      <w:r>
+        <w:t>Yupparaj</w:t>
+      </w:r>
+      <w:proofErr w:type="spellEnd"/>
+      <w:r>
+        <w:t xml:space="preserve"> </w:t>
+      </w:r>
+      <w:proofErr w:type="spellStart"/>
+      <w:r>
+        <w:t>Wittayalai</w:t>
+      </w:r>
+      <w:proofErr w:type="spellEnd"/>
+      <w:r>
+        <w:t xml:space="preserve"> School</w:t>
       </w:r>
       <w:r>
         <w:t>.</w:t>
@@ -2485,8 +2552,21 @@
       <w:r>
         <w:t xml:space="preserve"> (</w:t>
       </w:r>
-      <w:r>
-        <w:t>Yupparaj Wittayalai School</w:t>
+      <w:proofErr w:type="spellStart"/>
+      <w:r>
+        <w:t>Yupparaj</w:t>
+      </w:r>
+      <w:proofErr w:type="spellEnd"/>
+      <w:r>
+        <w:t xml:space="preserve"> </w:t>
+      </w:r>
+      <w:proofErr w:type="spellStart"/>
+      <w:r>
+        <w:t>Wittayalai</w:t>
+      </w:r>
+      <w:proofErr w:type="spellEnd"/>
+      <w:r>
+        <w:t xml:space="preserve"> School</w:t>
       </w:r>
       <w:r>
         <w:t xml:space="preserve"> station) and mid-2016 (City Hall station).</w:t>
@@ -2509,8 +2589,21 @@
       <w:r>
         <w:t xml:space="preserve"> </w:t>
       </w:r>
-      <w:r>
-        <w:t>Yupparaj Wittayalai School</w:t>
+      <w:proofErr w:type="spellStart"/>
+      <w:r>
+        <w:t>Yupparaj</w:t>
+      </w:r>
+      <w:proofErr w:type="spellEnd"/>
+      <w:r>
+        <w:t xml:space="preserve"> </w:t>
+      </w:r>
+      <w:proofErr w:type="spellStart"/>
+      <w:r>
+        <w:t>Wittayalai</w:t>
+      </w:r>
+      <w:proofErr w:type="spellEnd"/>
+      <w:r>
+        <w:t xml:space="preserve"> School</w:t>
       </w:r>
       <w:r>
         <w:t xml:space="preserve"> station.</w:t>
@@ -2760,8 +2853,21 @@
       <w:r>
         <w:t xml:space="preserve"> from </w:t>
       </w:r>
-      <w:r>
-        <w:t>Yupparaj Wittayalai School</w:t>
+      <w:proofErr w:type="spellStart"/>
+      <w:r>
+        <w:t>Yupparaj</w:t>
+      </w:r>
+      <w:proofErr w:type="spellEnd"/>
+      <w:r>
+        <w:t xml:space="preserve"> </w:t>
+      </w:r>
+      <w:proofErr w:type="spellStart"/>
+      <w:r>
+        <w:t>Wittayalai</w:t>
+      </w:r>
+      <w:proofErr w:type="spellEnd"/>
+      <w:r>
+        <w:t xml:space="preserve"> School</w:t>
       </w:r>
       <w:r>
         <w:t xml:space="preserve"> station since 1996. The pollutants with the most AQIs are in </w:t>
@@ -2933,8 +3039,21 @@
       <w:r>
         <w:t xml:space="preserve"> from </w:t>
       </w:r>
-      <w:r>
-        <w:t>Yupparaj Wittayalai School</w:t>
+      <w:proofErr w:type="spellStart"/>
+      <w:r>
+        <w:t>Yupparaj</w:t>
+      </w:r>
+      <w:proofErr w:type="spellEnd"/>
+      <w:r>
+        <w:t xml:space="preserve"> </w:t>
+      </w:r>
+      <w:proofErr w:type="spellStart"/>
+      <w:r>
+        <w:t>Wittayalai</w:t>
+      </w:r>
+      <w:proofErr w:type="spellEnd"/>
+      <w:r>
+        <w:t xml:space="preserve"> School</w:t>
       </w:r>
       <w:r>
         <w:t xml:space="preserve"> station</w:t>
@@ -3075,13 +3194,21 @@
         <w:t xml:space="preserve">Daily maximum </w:t>
       </w:r>
       <w:r>
-        <w:t>pollution levels</w:t>
+        <w:t xml:space="preserve">pollution </w:t>
+      </w:r>
+      <w:proofErr w:type="gramStart"/>
+      <w:r>
+        <w:t>levels</w:t>
       </w:r>
       <w:r>
         <w:t xml:space="preserve"> </w:t>
       </w:r>
       <w:r>
-        <w:t xml:space="preserve"> for </w:t>
+        <w:t xml:space="preserve"> for</w:t>
+      </w:r>
+      <w:proofErr w:type="gramEnd"/>
+      <w:r>
+        <w:t xml:space="preserve"> </w:t>
       </w:r>
       <w:r>
         <w:t>CO</w:t>
@@ -3110,8 +3237,21 @@
       <w:r>
         <w:t xml:space="preserve"> from </w:t>
       </w:r>
-      <w:r>
-        <w:t>Yupparaj Wittayalai School</w:t>
+      <w:proofErr w:type="spellStart"/>
+      <w:r>
+        <w:t>Yupparaj</w:t>
+      </w:r>
+      <w:proofErr w:type="spellEnd"/>
+      <w:r>
+        <w:t xml:space="preserve"> </w:t>
+      </w:r>
+      <w:proofErr w:type="spellStart"/>
+      <w:r>
+        <w:t>Wittayalai</w:t>
+      </w:r>
+      <w:proofErr w:type="spellEnd"/>
+      <w:r>
+        <w:t xml:space="preserve"> School</w:t>
       </w:r>
       <w:r>
         <w:t xml:space="preserve"> station</w:t>
@@ -3932,23 +4072,302 @@
       <w:bookmarkStart w:id="17" w:name="_Toc39996856"/>
       <w:bookmarkStart w:id="18" w:name="_Ref40596634"/>
       <w:r>
-        <w:t>Effect of Temperatures</w:t>
+        <w:t xml:space="preserve">Effect of </w:t>
       </w:r>
       <w:bookmarkEnd w:id="17"/>
       <w:bookmarkEnd w:id="18"/>
-    </w:p>
+      <w:r>
+        <w:t>Weather Pattern</w:t>
+      </w:r>
+    </w:p>
+    <w:p>
+      <w:pPr>
+        <w:pStyle w:val="Heading2"/>
+      </w:pPr>
+      <w:r>
+        <w:t xml:space="preserve">Effect of Temperature </w:t>
+      </w:r>
+    </w:p>
+    <w:p>
+      <w:pPr>
+        <w:keepNext/>
+      </w:pPr>
+      <w:r>
+        <w:rPr>
+          <w:noProof/>
+        </w:rPr>
+        <w:drawing>
+          <wp:inline distT="0" distB="0" distL="0" distR="0" wp14:anchorId="34089BD1" wp14:editId="20AC752B">
+            <wp:extent cx="5486400" cy="2354548"/>
+            <wp:effectExtent l="0" t="0" r="0" b="8255"/>
+            <wp:docPr id="15" name="Picture 15"/>
+            <wp:cNvGraphicFramePr>
+              <a:graphicFrameLocks xmlns:a="http://schemas.openxmlformats.org/drawingml/2006/main" noChangeAspect="1"/>
+            </wp:cNvGraphicFramePr>
+            <a:graphic xmlns:a="http://schemas.openxmlformats.org/drawingml/2006/main">
+              <a:graphicData uri="http://schemas.openxmlformats.org/drawingml/2006/picture">
+                <pic:pic xmlns:pic="http://schemas.openxmlformats.org/drawingml/2006/picture">
+                  <pic:nvPicPr>
+                    <pic:cNvPr id="0" name="Picture 3"/>
+                    <pic:cNvPicPr>
+                      <a:picLocks noChangeAspect="1" noChangeArrowheads="1"/>
+                    </pic:cNvPicPr>
+                  </pic:nvPicPr>
+                  <pic:blipFill>
+                    <a:blip r:embed="rId18">
+                      <a:extLst>
+                        <a:ext uri="{28A0092B-C50C-407E-A947-70E740481C1C}">
+                          <a14:useLocalDpi xmlns:a14="http://schemas.microsoft.com/office/drawing/2010/main" val="0"/>
+                        </a:ext>
+                      </a:extLst>
+                    </a:blip>
+                    <a:srcRect/>
+                    <a:stretch>
+                      <a:fillRect/>
+                    </a:stretch>
+                  </pic:blipFill>
+                  <pic:spPr bwMode="auto">
+                    <a:xfrm>
+                      <a:off x="0" y="0"/>
+                      <a:ext cx="5486400" cy="2354548"/>
+                    </a:xfrm>
+                    <a:prstGeom prst="rect">
+                      <a:avLst/>
+                    </a:prstGeom>
+                    <a:noFill/>
+                    <a:ln>
+                      <a:noFill/>
+                    </a:ln>
+                  </pic:spPr>
+                </pic:pic>
+              </a:graphicData>
+            </a:graphic>
+          </wp:inline>
+        </w:drawing>
+      </w:r>
+    </w:p>
+    <w:p>
+      <w:pPr>
+        <w:pStyle w:val="Caption"/>
+      </w:pPr>
+      <w:bookmarkStart w:id="19" w:name="_Ref41154216"/>
+      <w:r>
+        <w:t xml:space="preserve">Figure </w:t>
+      </w:r>
+      <w:fldSimple w:instr=" SEQ Figure \* ARABIC ">
+        <w:r>
+          <w:rPr>
+            <w:noProof/>
+          </w:rPr>
+          <w:t>9</w:t>
+        </w:r>
+      </w:fldSimple>
+      <w:bookmarkEnd w:id="19"/>
+      <w:r>
+        <w:t xml:space="preserve">: Yearly average temperatures in Chiang Mai since 2000. The green/blue lines are yearly average, and average for only winter season. The dashed-line is the average El Nino index for the winter season. </w:t>
+      </w:r>
+    </w:p>
+    <w:p/>
+    <w:p>
+      <w:r>
+        <w:fldChar w:fldCharType="begin"/>
+      </w:r>
+      <w:r>
+        <w:instrText xml:space="preserve"> REF _Ref41154216 \h </w:instrText>
+      </w:r>
+      <w:r>
+        <w:fldChar w:fldCharType="separate"/>
+      </w:r>
+      <w:r>
+        <w:t xml:space="preserve">Figure </w:t>
+      </w:r>
+      <w:r>
+        <w:rPr>
+          <w:noProof/>
+        </w:rPr>
+        <w:t>9</w:t>
+      </w:r>
+      <w:r>
+        <w:fldChar w:fldCharType="end"/>
+      </w:r>
+      <w:r>
+        <w:t xml:space="preserve"> shows the yearly average temperature in Chiang Mai both the yearly average and the average for only winters have rising trend. Small fluctuation in the temperature is due to the El Nino-La Nina effects as seen when plotting with the El Nino index. The average temperature and El Nino index </w:t>
+      </w:r>
+      <w:r>
+        <w:t>have</w:t>
+      </w:r>
+      <w:r>
+        <w:t xml:space="preserve"> correlation of 0.4; however, since the average pollution levels do not show either increasing or decreasing trend, the temperature and El Nino index have low correlation with the pollution level. </w:t>
+      </w:r>
+    </w:p>
+    <w:p>
+      <w:pPr>
+        <w:pStyle w:val="Heading2"/>
+      </w:pPr>
+      <w:r>
+        <w:lastRenderedPageBreak/>
+        <w:t>Effect of Wind Direction</w:t>
+      </w:r>
+    </w:p>
+    <w:p>
+      <w:r>
+        <w:t xml:space="preserve">Air circulation is very important for reducing the pollution level. Chiang Mai is surrounded by high mountain. In winter, an average wind speed is about </w:t>
+      </w:r>
+      <w:r>
+        <w:t xml:space="preserve">5 km/hour, this number is higher when entering monsoon season. </w:t>
+      </w:r>
+      <w:r>
+        <w:fldChar w:fldCharType="begin"/>
+      </w:r>
+      <w:r>
+        <w:instrText xml:space="preserve"> REF _Ref41156477 \h </w:instrText>
+      </w:r>
+      <w:r>
+        <w:fldChar w:fldCharType="separate"/>
+      </w:r>
+      <w:r>
+        <w:t xml:space="preserve">Figure </w:t>
+      </w:r>
+      <w:r>
+        <w:rPr>
+          <w:noProof/>
+        </w:rPr>
+        <w:t>10</w:t>
+      </w:r>
+      <w:r>
+        <w:fldChar w:fldCharType="end"/>
+      </w:r>
+      <w:r>
+        <w:t xml:space="preserve"> compare the average PM2.5 rising and falling pattern in winter with the average wind speed. The wind speed decreased drastically in November, and increasing again April. This might explain the sharps drop in pollution level in April. </w:t>
+      </w:r>
+    </w:p>
+    <w:p/>
+    <w:p>
+      <w:r>
+        <w:t xml:space="preserve">Laster, we will show that the hourly value of wind speed also </w:t>
+      </w:r>
+      <w:r>
+        <w:t>effects</w:t>
+      </w:r>
+      <w:r>
+        <w:t xml:space="preserve"> the hourly pollution level. </w:t>
+      </w:r>
+    </w:p>
+    <w:p/>
+    <w:p>
+      <w:pPr>
+        <w:keepNext/>
+      </w:pPr>
+      <w:r>
+        <w:rPr>
+          <w:noProof/>
+        </w:rPr>
+        <w:drawing>
+          <wp:inline distT="0" distB="0" distL="0" distR="0" wp14:anchorId="2D0E66BE" wp14:editId="13E19328">
+            <wp:extent cx="5486400" cy="2222053"/>
+            <wp:effectExtent l="0" t="0" r="0" b="0"/>
+            <wp:docPr id="18" name="Picture 18"/>
+            <wp:cNvGraphicFramePr>
+              <a:graphicFrameLocks xmlns:a="http://schemas.openxmlformats.org/drawingml/2006/main" noChangeAspect="1"/>
+            </wp:cNvGraphicFramePr>
+            <a:graphic xmlns:a="http://schemas.openxmlformats.org/drawingml/2006/main">
+              <a:graphicData uri="http://schemas.openxmlformats.org/drawingml/2006/picture">
+                <pic:pic xmlns:pic="http://schemas.openxmlformats.org/drawingml/2006/picture">
+                  <pic:nvPicPr>
+                    <pic:cNvPr id="0" name="Picture 4"/>
+                    <pic:cNvPicPr>
+                      <a:picLocks noChangeAspect="1" noChangeArrowheads="1"/>
+                    </pic:cNvPicPr>
+                  </pic:nvPicPr>
+                  <pic:blipFill>
+                    <a:blip r:embed="rId19">
+                      <a:extLst>
+                        <a:ext uri="{28A0092B-C50C-407E-A947-70E740481C1C}">
+                          <a14:useLocalDpi xmlns:a14="http://schemas.microsoft.com/office/drawing/2010/main" val="0"/>
+                        </a:ext>
+                      </a:extLst>
+                    </a:blip>
+                    <a:srcRect/>
+                    <a:stretch>
+                      <a:fillRect/>
+                    </a:stretch>
+                  </pic:blipFill>
+                  <pic:spPr bwMode="auto">
+                    <a:xfrm>
+                      <a:off x="0" y="0"/>
+                      <a:ext cx="5486400" cy="2222053"/>
+                    </a:xfrm>
+                    <a:prstGeom prst="rect">
+                      <a:avLst/>
+                    </a:prstGeom>
+                    <a:noFill/>
+                    <a:ln>
+                      <a:noFill/>
+                    </a:ln>
+                  </pic:spPr>
+                </pic:pic>
+              </a:graphicData>
+            </a:graphic>
+          </wp:inline>
+        </w:drawing>
+      </w:r>
+    </w:p>
+    <w:p>
+      <w:pPr>
+        <w:pStyle w:val="Caption"/>
+      </w:pPr>
+      <w:bookmarkStart w:id="20" w:name="_Ref41156477"/>
+      <w:r>
+        <w:t xml:space="preserve">Figure </w:t>
+      </w:r>
+      <w:fldSimple w:instr=" SEQ Figure \* ARABIC ">
+        <w:r>
+          <w:rPr>
+            <w:noProof/>
+          </w:rPr>
+          <w:t>10</w:t>
+        </w:r>
+      </w:fldSimple>
+      <w:bookmarkEnd w:id="20"/>
+      <w:r>
+        <w:t>: Comparison between the PM2.5(solid line) and wind speed (dashed line) pattern in winter season.</w:t>
+      </w:r>
+    </w:p>
+    <w:p/>
     <w:p>
       <w:pPr>
         <w:pStyle w:val="Heading1"/>
       </w:pPr>
+      <w:bookmarkStart w:id="21" w:name="_Toc39996858"/>
+      <w:bookmarkStart w:id="22" w:name="_Ref40596637"/>
+      <w:r>
+        <w:t>Agricultural Burning</w:t>
+      </w:r>
+      <w:bookmarkEnd w:id="21"/>
+      <w:bookmarkEnd w:id="22"/>
       <w:r>
         <w:t xml:space="preserve"> </w:t>
       </w:r>
-      <w:bookmarkStart w:id="19" w:name="_Toc39996857"/>
+      <w:bookmarkStart w:id="23" w:name="_Toc39996857"/>
+    </w:p>
+    <w:p>
+      <w:pPr>
+        <w:pStyle w:val="Heading2"/>
+      </w:pPr>
       <w:r>
         <w:t>Effect of Human Activities</w:t>
       </w:r>
-      <w:bookmarkEnd w:id="19"/>
+      <w:bookmarkEnd w:id="23"/>
+    </w:p>
+    <w:p>
+      <w:pPr>
+        <w:pStyle w:val="Heading1"/>
+        <w:numPr>
+          <w:ilvl w:val="0"/>
+          <w:numId w:val="0"/>
+        </w:numPr>
+        <w:ind w:left="432" w:hanging="432"/>
+      </w:pPr>
     </w:p>
     <w:p>
       <w:pPr>
@@ -3957,35 +4376,17 @@
       <w:r>
         <w:t xml:space="preserve"> </w:t>
       </w:r>
-      <w:bookmarkStart w:id="20" w:name="_Toc39996858"/>
-      <w:bookmarkStart w:id="21" w:name="_Ref40596637"/>
-      <w:r>
-        <w:t>Agricultural Burning</w:t>
-      </w:r>
-      <w:bookmarkEnd w:id="20"/>
-      <w:bookmarkEnd w:id="21"/>
-      <w:r>
-        <w:t xml:space="preserve"> </w:t>
-      </w:r>
-    </w:p>
-    <w:p>
-      <w:pPr>
-        <w:pStyle w:val="Heading1"/>
-      </w:pPr>
-      <w:r>
-        <w:t xml:space="preserve"> </w:t>
-      </w:r>
-      <w:bookmarkStart w:id="22" w:name="_Toc39996859"/>
+      <w:bookmarkStart w:id="24" w:name="_Toc39996859"/>
       <w:r>
         <w:t>Technical Details</w:t>
       </w:r>
-      <w:bookmarkEnd w:id="22"/>
+      <w:bookmarkEnd w:id="24"/>
     </w:p>
     <w:p>
       <w:pPr>
         <w:pStyle w:val="Heading2"/>
       </w:pPr>
-      <w:bookmarkStart w:id="23" w:name="_Toc39996860"/>
+      <w:bookmarkStart w:id="25" w:name="_Toc39996860"/>
       <w:r>
         <w:t xml:space="preserve">Definitions of AQI </w:t>
       </w:r>
@@ -4068,7 +4469,14 @@
         <w:rPr>
           <w:lang w:bidi="th-TH"/>
         </w:rPr>
-        <w:t>For each pollutant, the corresponding</w:t>
+        <w:t xml:space="preserve">For </w:t>
+      </w:r>
+      <w:r>
+        <w:rPr>
+          <w:lang w:bidi="th-TH"/>
+        </w:rPr>
+        <w:lastRenderedPageBreak/>
+        <w:t>each pollutant, the corresponding</w:t>
       </w:r>
       <w:r>
         <w:rPr>
@@ -4194,7 +4602,7 @@
                     </pic:cNvPicPr>
                   </pic:nvPicPr>
                   <pic:blipFill>
-                    <a:blip r:embed="rId18">
+                    <a:blip r:embed="rId20">
                       <a:extLst>
                         <a:ext uri="{28A0092B-C50C-407E-A947-70E740481C1C}">
                           <a14:useLocalDpi xmlns:a14="http://schemas.microsoft.com/office/drawing/2010/main" val="0"/>
@@ -4229,7 +4637,7 @@
       <w:pPr>
         <w:pStyle w:val="Caption"/>
       </w:pPr>
-      <w:bookmarkStart w:id="24" w:name="_Ref40597775"/>
+      <w:bookmarkStart w:id="26" w:name="_Ref40597775"/>
       <w:r>
         <w:t xml:space="preserve">Figure </w:t>
       </w:r>
@@ -4238,10 +4646,10 @@
           <w:rPr>
             <w:noProof/>
           </w:rPr>
-          <w:t>9</w:t>
+          <w:t>11</w:t>
         </w:r>
       </w:fldSimple>
-      <w:bookmarkEnd w:id="24"/>
+      <w:bookmarkEnd w:id="26"/>
       <w:r>
         <w:t>: Comparison between US and Thailand AQI standards</w:t>
       </w:r>
@@ -4253,12 +4661,12 @@
       <w:pPr>
         <w:pStyle w:val="Heading2"/>
       </w:pPr>
-      <w:bookmarkStart w:id="25" w:name="_Toc39996861"/>
-      <w:bookmarkEnd w:id="23"/>
+      <w:bookmarkStart w:id="27" w:name="_Toc39996861"/>
+      <w:bookmarkEnd w:id="25"/>
       <w:r>
         <w:t>Weather Data</w:t>
       </w:r>
-      <w:bookmarkEnd w:id="25"/>
+      <w:bookmarkEnd w:id="27"/>
       <w:r>
         <w:t xml:space="preserve"> </w:t>
       </w:r>
@@ -4272,18 +4680,18 @@
       <w:pPr>
         <w:pStyle w:val="Heading2"/>
       </w:pPr>
-      <w:bookmarkStart w:id="26" w:name="_Toc39996862"/>
+      <w:bookmarkStart w:id="28" w:name="_Toc39996862"/>
       <w:r>
         <w:lastRenderedPageBreak/>
         <w:t>Hotspot Data</w:t>
       </w:r>
-      <w:bookmarkEnd w:id="26"/>
+      <w:bookmarkEnd w:id="28"/>
       <w:r>
         <w:t xml:space="preserve"> </w:t>
       </w:r>
     </w:p>
     <w:p>
-      <w:hyperlink r:id="rId19" w:history="1">
+      <w:hyperlink r:id="rId21" w:history="1">
         <w:r>
           <w:rPr>
             <w:rStyle w:val="Hyperlink"/>
@@ -4299,17 +4707,17 @@
       <w:pPr>
         <w:pStyle w:val="Heading2"/>
       </w:pPr>
-      <w:bookmarkStart w:id="27" w:name="_Toc39996863"/>
+      <w:bookmarkStart w:id="29" w:name="_Toc39996863"/>
       <w:r>
         <w:t>Other Data</w:t>
       </w:r>
-      <w:bookmarkEnd w:id="27"/>
+      <w:bookmarkEnd w:id="29"/>
     </w:p>
     <w:p>
       <w:r>
         <w:t xml:space="preserve">US AQI standard </w:t>
       </w:r>
-      <w:hyperlink r:id="rId20" w:history="1">
+      <w:hyperlink r:id="rId22" w:history="1">
         <w:r>
           <w:rPr>
             <w:rStyle w:val="Hyperlink"/>
@@ -4336,7 +4744,7 @@
       <w:r>
         <w:t xml:space="preserve">Thailand AQI standard </w:t>
       </w:r>
-      <w:hyperlink r:id="rId21" w:history="1">
+      <w:hyperlink r:id="rId23" w:history="1">
         <w:r>
           <w:rPr>
             <w:rStyle w:val="Hyperlink"/>
@@ -4357,9 +4765,17 @@
         <w:t xml:space="preserve">in Thailand </w:t>
       </w:r>
       <w:r>
-        <w:t xml:space="preserve">are complied from </w:t>
-      </w:r>
-      <w:hyperlink r:id="rId22" w:history="1">
+        <w:t xml:space="preserve">are </w:t>
+      </w:r>
+      <w:proofErr w:type="spellStart"/>
+      <w:r>
+        <w:t>complied</w:t>
+      </w:r>
+      <w:proofErr w:type="spellEnd"/>
+      <w:r>
+        <w:t xml:space="preserve"> from </w:t>
+      </w:r>
+      <w:hyperlink r:id="rId24" w:history="1">
         <w:r>
           <w:rPr>
             <w:rStyle w:val="Hyperlink"/>
@@ -4397,7 +4813,7 @@
       <w:r>
         <w:t xml:space="preserve"> index is from </w:t>
       </w:r>
-      <w:hyperlink r:id="rId23" w:history="1">
+      <w:hyperlink r:id="rId25" w:history="1">
         <w:r>
           <w:rPr>
             <w:rStyle w:val="Hyperlink"/>
@@ -4411,8 +4827,8 @@
     </w:p>
     <w:p/>
     <w:sectPr>
-      <w:headerReference w:type="default" r:id="rId24"/>
-      <w:footerReference w:type="default" r:id="rId25"/>
+      <w:headerReference w:type="default" r:id="rId26"/>
+      <w:footerReference w:type="default" r:id="rId27"/>
       <w:pgSz w:w="12240" w:h="15840"/>
       <w:pgMar w:top="720" w:right="1152" w:bottom="720" w:left="1152" w:header="0" w:footer="288" w:gutter="0"/>
       <w:pgNumType w:start="1"/>
@@ -5955,7 +6371,7 @@
     <w:rsidRoot w:val="007B6262"/>
     <w:rsid w:val="002C314F"/>
     <w:rsid w:val="002D3DF0"/>
-    <w:rsid w:val="006175CF"/>
+    <w:rsid w:val="00535DD0"/>
     <w:rsid w:val="00703EFE"/>
     <w:rsid w:val="007B6262"/>
     <w:rsid w:val="00C342AF"/>
@@ -6766,7 +7182,7 @@
 </file>
 
 <file path=customXml/itemProps2.xml><?xml version="1.0" encoding="utf-8"?>
-<ds:datastoreItem xmlns:ds="http://schemas.openxmlformats.org/officeDocument/2006/customXml" ds:itemID="{A7667DC3-DCB8-4D56-9F71-030544F2B39C}">
+<ds:datastoreItem xmlns:ds="http://schemas.openxmlformats.org/officeDocument/2006/customXml" ds:itemID="{B94B661F-8313-4211-AE3B-0CD4F742B9CC}">
   <ds:schemaRefs>
     <ds:schemaRef ds:uri="http://schemas.openxmlformats.org/officeDocument/2006/bibliography"/>
   </ds:schemaRefs>

</xml_diff>

<commit_message>
2020-05-24 10:12 auto backup
</commit_message>
<xml_diff>
--- a/reports/chiang_mai_report.docx
+++ b/reports/chiang_mai_report.docx
@@ -79,7 +79,7 @@
                                     </w:numPr>
                                     <w:ind w:left="432" w:hanging="432"/>
                                   </w:pPr>
-                                  <w:bookmarkStart w:id="0" w:name="_Toc39996850"/>
+                                  <w:bookmarkStart w:id="0" w:name="_Toc41207537"/>
                                   <w:r>
                                     <w:t>Air Pollution in Chiang Mai, Thailand</w:t>
                                   </w:r>
@@ -117,7 +117,7 @@
                               </w:numPr>
                               <w:ind w:left="432" w:hanging="432"/>
                             </w:pPr>
-                            <w:bookmarkStart w:id="1" w:name="_Toc39996850"/>
+                            <w:bookmarkStart w:id="1" w:name="_Toc41207537"/>
                             <w:r>
                               <w:t>Air Pollution in Chiang Mai, Thailand</w:t>
                             </w:r>
@@ -270,7 +270,7 @@
                     <w:b/>
                     <w:noProof/>
                   </w:rPr>
-                  <w:t>May 23</w:t>
+                  <w:t>May 24</w:t>
                 </w:r>
                 <w:r>
                   <w:rPr>
@@ -495,7 +495,7 @@
         </w:numPr>
         <w:ind w:left="432" w:hanging="432"/>
       </w:pPr>
-      <w:bookmarkStart w:id="2" w:name="_Toc39996851"/>
+      <w:bookmarkStart w:id="2" w:name="_Toc41207538"/>
       <w:r>
         <w:lastRenderedPageBreak/>
         <w:t>Key Messages</w:t>
@@ -564,7 +564,7 @@
         <w:fldChar w:fldCharType="separate"/>
       </w:r>
       <w:r>
-        <w:t>5</w:t>
+        <w:t>4</w:t>
       </w:r>
       <w:r>
         <w:fldChar w:fldCharType="end"/>
@@ -656,7 +656,6 @@
               <w:tab w:val="right" w:leader="dot" w:pos="9926"/>
             </w:tabs>
             <w:rPr>
-              <w:b/>
               <w:noProof/>
               <w:color w:val="auto"/>
               <w:sz w:val="22"/>
@@ -673,7 +672,7 @@
           <w:r>
             <w:fldChar w:fldCharType="separate"/>
           </w:r>
-          <w:hyperlink r:id="rId9" w:anchor="_Toc39996850" w:history="1">
+          <w:hyperlink r:id="rId9" w:anchor="_Toc41207537" w:history="1">
             <w:r>
               <w:rPr>
                 <w:rStyle w:val="Hyperlink"/>
@@ -700,7 +699,7 @@
                 <w:noProof/>
                 <w:webHidden/>
               </w:rPr>
-              <w:instrText xml:space="preserve"> PAGEREF _Toc39996850 \h </w:instrText>
+              <w:instrText xml:space="preserve"> PAGEREF _Toc41207537 \h </w:instrText>
             </w:r>
             <w:r>
               <w:rPr>
@@ -738,7 +737,6 @@
               <w:tab w:val="right" w:leader="dot" w:pos="9926"/>
             </w:tabs>
             <w:rPr>
-              <w:b/>
               <w:noProof/>
               <w:color w:val="auto"/>
               <w:sz w:val="22"/>
@@ -746,7 +744,7 @@
               <w:lang w:bidi="th-TH"/>
             </w:rPr>
           </w:pPr>
-          <w:hyperlink w:anchor="_Toc39996851" w:history="1">
+          <w:hyperlink w:anchor="_Toc41207538" w:history="1">
             <w:r>
               <w:rPr>
                 <w:rStyle w:val="Hyperlink"/>
@@ -773,7 +771,7 @@
                 <w:noProof/>
                 <w:webHidden/>
               </w:rPr>
-              <w:instrText xml:space="preserve"> PAGEREF _Toc39996851 \h </w:instrText>
+              <w:instrText xml:space="preserve"> PAGEREF _Toc41207538 \h </w:instrText>
             </w:r>
             <w:r>
               <w:rPr>
@@ -812,7 +810,6 @@
               <w:tab w:val="right" w:leader="dot" w:pos="9926"/>
             </w:tabs>
             <w:rPr>
-              <w:b/>
               <w:noProof/>
               <w:color w:val="auto"/>
               <w:sz w:val="22"/>
@@ -820,7 +817,7 @@
               <w:lang w:bidi="th-TH"/>
             </w:rPr>
           </w:pPr>
-          <w:hyperlink w:anchor="_Toc39996852" w:history="1">
+          <w:hyperlink w:anchor="_Toc41207539" w:history="1">
             <w:r>
               <w:rPr>
                 <w:rStyle w:val="Hyperlink"/>
@@ -864,7 +861,7 @@
                 <w:noProof/>
                 <w:webHidden/>
               </w:rPr>
-              <w:instrText xml:space="preserve"> PAGEREF _Toc39996852 \h </w:instrText>
+              <w:instrText xml:space="preserve"> PAGEREF _Toc41207539 \h </w:instrText>
             </w:r>
             <w:r>
               <w:rPr>
@@ -884,7 +881,7 @@
                 <w:noProof/>
                 <w:webHidden/>
               </w:rPr>
-              <w:t>4</w:t>
+              <w:t>6</w:t>
             </w:r>
             <w:r>
               <w:rPr>
@@ -903,7 +900,6 @@
               <w:tab w:val="right" w:leader="dot" w:pos="9926"/>
             </w:tabs>
             <w:rPr>
-              <w:b/>
               <w:noProof/>
               <w:color w:val="auto"/>
               <w:sz w:val="22"/>
@@ -911,7 +907,7 @@
               <w:lang w:bidi="th-TH"/>
             </w:rPr>
           </w:pPr>
-          <w:hyperlink w:anchor="_Toc39996853" w:history="1">
+          <w:hyperlink w:anchor="_Toc41207540" w:history="1">
             <w:r>
               <w:rPr>
                 <w:rStyle w:val="Hyperlink"/>
@@ -955,7 +951,7 @@
                 <w:noProof/>
                 <w:webHidden/>
               </w:rPr>
-              <w:instrText xml:space="preserve"> PAGEREF _Toc39996853 \h </w:instrText>
+              <w:instrText xml:space="preserve"> PAGEREF _Toc41207540 \h </w:instrText>
             </w:r>
             <w:r>
               <w:rPr>
@@ -975,7 +971,7 @@
                 <w:noProof/>
                 <w:webHidden/>
               </w:rPr>
-              <w:t>4</w:t>
+              <w:t>6</w:t>
             </w:r>
             <w:r>
               <w:rPr>
@@ -994,7 +990,6 @@
               <w:tab w:val="right" w:leader="dot" w:pos="9926"/>
             </w:tabs>
             <w:rPr>
-              <w:b/>
               <w:noProof/>
               <w:color w:val="auto"/>
               <w:sz w:val="22"/>
@@ -1002,7 +997,7 @@
               <w:lang w:bidi="th-TH"/>
             </w:rPr>
           </w:pPr>
-          <w:hyperlink w:anchor="_Toc39996854" w:history="1">
+          <w:hyperlink w:anchor="_Toc41207541" w:history="1">
             <w:r>
               <w:rPr>
                 <w:rStyle w:val="Hyperlink"/>
@@ -1025,7 +1020,7 @@
                 <w:rStyle w:val="Hyperlink"/>
                 <w:noProof/>
               </w:rPr>
-              <w:t>Industry</w:t>
+              <w:t>Pollution Monitoring Stations</w:t>
             </w:r>
             <w:r>
               <w:rPr>
@@ -1046,7 +1041,7 @@
                 <w:noProof/>
                 <w:webHidden/>
               </w:rPr>
-              <w:instrText xml:space="preserve"> PAGEREF _Toc39996854 \h </w:instrText>
+              <w:instrText xml:space="preserve"> PAGEREF _Toc41207541 \h </w:instrText>
             </w:r>
             <w:r>
               <w:rPr>
@@ -1066,7 +1061,7 @@
                 <w:noProof/>
                 <w:webHidden/>
               </w:rPr>
-              <w:t>4</w:t>
+              <w:t>7</w:t>
             </w:r>
             <w:r>
               <w:rPr>
@@ -1085,7 +1080,6 @@
               <w:tab w:val="right" w:leader="dot" w:pos="9926"/>
             </w:tabs>
             <w:rPr>
-              <w:b/>
               <w:noProof/>
               <w:color w:val="auto"/>
               <w:sz w:val="22"/>
@@ -1093,7 +1087,7 @@
               <w:lang w:bidi="th-TH"/>
             </w:rPr>
           </w:pPr>
-          <w:hyperlink w:anchor="_Toc39996855" w:history="1">
+          <w:hyperlink w:anchor="_Toc41207542" w:history="1">
             <w:r>
               <w:rPr>
                 <w:rStyle w:val="Hyperlink"/>
@@ -1116,7 +1110,7 @@
                 <w:rStyle w:val="Hyperlink"/>
                 <w:noProof/>
               </w:rPr>
-              <w:t>Pollutions since 2001</w:t>
+              <w:t>Air Pollutions Data</w:t>
             </w:r>
             <w:r>
               <w:rPr>
@@ -1137,7 +1131,7 @@
                 <w:noProof/>
                 <w:webHidden/>
               </w:rPr>
-              <w:instrText xml:space="preserve"> PAGEREF _Toc39996855 \h </w:instrText>
+              <w:instrText xml:space="preserve"> PAGEREF _Toc41207542 \h </w:instrText>
             </w:r>
             <w:r>
               <w:rPr>
@@ -1157,7 +1151,603 @@
                 <w:noProof/>
                 <w:webHidden/>
               </w:rPr>
-              <w:t>4</w:t>
+              <w:t>8</w:t>
+            </w:r>
+            <w:r>
+              <w:rPr>
+                <w:noProof/>
+                <w:webHidden/>
+              </w:rPr>
+              <w:fldChar w:fldCharType="end"/>
+            </w:r>
+          </w:hyperlink>
+        </w:p>
+        <w:p>
+          <w:pPr>
+            <w:pStyle w:val="TOC2"/>
+            <w:tabs>
+              <w:tab w:val="left" w:pos="880"/>
+              <w:tab w:val="right" w:leader="dot" w:pos="9926"/>
+            </w:tabs>
+            <w:rPr>
+              <w:noProof/>
+              <w:color w:val="auto"/>
+              <w:sz w:val="22"/>
+              <w:szCs w:val="28"/>
+              <w:lang w:bidi="th-TH"/>
+            </w:rPr>
+          </w:pPr>
+          <w:hyperlink w:anchor="_Toc41207543" w:history="1">
+            <w:r>
+              <w:rPr>
+                <w:rStyle w:val="Hyperlink"/>
+                <w:noProof/>
+              </w:rPr>
+              <w:t>2.1</w:t>
+            </w:r>
+            <w:r>
+              <w:rPr>
+                <w:noProof/>
+                <w:color w:val="auto"/>
+                <w:sz w:val="22"/>
+                <w:szCs w:val="28"/>
+                <w:lang w:bidi="th-TH"/>
+              </w:rPr>
+              <w:tab/>
+            </w:r>
+            <w:r>
+              <w:rPr>
+                <w:rStyle w:val="Hyperlink"/>
+                <w:noProof/>
+              </w:rPr>
+              <w:t>Air Pollution Overtime</w:t>
+            </w:r>
+            <w:r>
+              <w:rPr>
+                <w:noProof/>
+                <w:webHidden/>
+              </w:rPr>
+              <w:tab/>
+            </w:r>
+            <w:r>
+              <w:rPr>
+                <w:noProof/>
+                <w:webHidden/>
+              </w:rPr>
+              <w:fldChar w:fldCharType="begin"/>
+            </w:r>
+            <w:r>
+              <w:rPr>
+                <w:noProof/>
+                <w:webHidden/>
+              </w:rPr>
+              <w:instrText xml:space="preserve"> PAGEREF _Toc41207543 \h </w:instrText>
+            </w:r>
+            <w:r>
+              <w:rPr>
+                <w:noProof/>
+                <w:webHidden/>
+              </w:rPr>
+            </w:r>
+            <w:r>
+              <w:rPr>
+                <w:noProof/>
+                <w:webHidden/>
+              </w:rPr>
+              <w:fldChar w:fldCharType="separate"/>
+            </w:r>
+            <w:r>
+              <w:rPr>
+                <w:noProof/>
+                <w:webHidden/>
+              </w:rPr>
+              <w:t>8</w:t>
+            </w:r>
+            <w:r>
+              <w:rPr>
+                <w:noProof/>
+                <w:webHidden/>
+              </w:rPr>
+              <w:fldChar w:fldCharType="end"/>
+            </w:r>
+          </w:hyperlink>
+        </w:p>
+        <w:p>
+          <w:pPr>
+            <w:pStyle w:val="TOC1"/>
+            <w:tabs>
+              <w:tab w:val="right" w:leader="dot" w:pos="9926"/>
+            </w:tabs>
+            <w:rPr>
+              <w:noProof/>
+              <w:color w:val="auto"/>
+              <w:sz w:val="22"/>
+              <w:szCs w:val="28"/>
+              <w:lang w:bidi="th-TH"/>
+            </w:rPr>
+          </w:pPr>
+          <w:hyperlink w:anchor="_Toc41207544" w:history="1">
+            <w:r>
+              <w:rPr>
+                <w:rStyle w:val="Hyperlink"/>
+                <w:noProof/>
+              </w:rPr>
+              <w:drawing>
+                <wp:inline distT="0" distB="0" distL="0" distR="0" wp14:anchorId="0BE97631" wp14:editId="1667E5D5">
+                  <wp:extent cx="4572000" cy="4578504"/>
+                  <wp:effectExtent l="0" t="0" r="0" b="0"/>
+                  <wp:docPr id="19" name="Picture 19"/>
+                  <wp:cNvGraphicFramePr>
+                    <a:graphicFrameLocks xmlns:a="http://schemas.openxmlformats.org/drawingml/2006/main" noChangeAspect="1"/>
+                  </wp:cNvGraphicFramePr>
+                  <a:graphic xmlns:a="http://schemas.openxmlformats.org/drawingml/2006/main">
+                    <a:graphicData uri="http://schemas.openxmlformats.org/drawingml/2006/picture">
+                      <pic:pic xmlns:pic="http://schemas.openxmlformats.org/drawingml/2006/picture">
+                        <pic:nvPicPr>
+                          <pic:cNvPr id="0" name="Picture 4"/>
+                          <pic:cNvPicPr>
+                            <a:picLocks noChangeAspect="1" noChangeArrowheads="1"/>
+                          </pic:cNvPicPr>
+                        </pic:nvPicPr>
+                        <pic:blipFill>
+                          <a:blip r:embed="rId10">
+                            <a:extLst>
+                              <a:ext uri="{28A0092B-C50C-407E-A947-70E740481C1C}">
+                                <a14:useLocalDpi xmlns:a14="http://schemas.microsoft.com/office/drawing/2010/main" val="0"/>
+                              </a:ext>
+                            </a:extLst>
+                          </a:blip>
+                          <a:stretch>
+                            <a:fillRect/>
+                          </a:stretch>
+                        </pic:blipFill>
+                        <pic:spPr bwMode="auto">
+                          <a:xfrm>
+                            <a:off x="0" y="0"/>
+                            <a:ext cx="4572000" cy="4578504"/>
+                          </a:xfrm>
+                          <a:prstGeom prst="rect">
+                            <a:avLst/>
+                          </a:prstGeom>
+                          <a:noFill/>
+                          <a:ln>
+                            <a:noFill/>
+                          </a:ln>
+                        </pic:spPr>
+                      </pic:pic>
+                    </a:graphicData>
+                  </a:graphic>
+                </wp:inline>
+              </w:drawing>
+            </w:r>
+            <w:r>
+              <w:rPr>
+                <w:noProof/>
+                <w:webHidden/>
+              </w:rPr>
+              <w:tab/>
+            </w:r>
+            <w:r>
+              <w:rPr>
+                <w:noProof/>
+                <w:webHidden/>
+              </w:rPr>
+              <w:fldChar w:fldCharType="begin"/>
+            </w:r>
+            <w:r>
+              <w:rPr>
+                <w:noProof/>
+                <w:webHidden/>
+              </w:rPr>
+              <w:instrText xml:space="preserve"> PAGEREF _Toc41207544 \h </w:instrText>
+            </w:r>
+            <w:r>
+              <w:rPr>
+                <w:noProof/>
+                <w:webHidden/>
+              </w:rPr>
+            </w:r>
+            <w:r>
+              <w:rPr>
+                <w:noProof/>
+                <w:webHidden/>
+              </w:rPr>
+              <w:fldChar w:fldCharType="separate"/>
+            </w:r>
+            <w:r>
+              <w:rPr>
+                <w:noProof/>
+                <w:webHidden/>
+              </w:rPr>
+              <w:t>9</w:t>
+            </w:r>
+            <w:r>
+              <w:rPr>
+                <w:noProof/>
+                <w:webHidden/>
+              </w:rPr>
+              <w:fldChar w:fldCharType="end"/>
+            </w:r>
+          </w:hyperlink>
+        </w:p>
+        <w:p>
+          <w:pPr>
+            <w:pStyle w:val="TOC1"/>
+            <w:tabs>
+              <w:tab w:val="right" w:leader="dot" w:pos="9926"/>
+            </w:tabs>
+            <w:rPr>
+              <w:noProof/>
+              <w:color w:val="auto"/>
+              <w:sz w:val="22"/>
+              <w:szCs w:val="28"/>
+              <w:lang w:bidi="th-TH"/>
+            </w:rPr>
+          </w:pPr>
+          <w:hyperlink w:anchor="_Toc41207545" w:history="1">
+            <w:r>
+              <w:rPr>
+                <w:rStyle w:val="Hyperlink"/>
+                <w:noProof/>
+              </w:rPr>
+              <w:drawing>
+                <wp:inline distT="0" distB="0" distL="0" distR="0" wp14:anchorId="2AE8E06A" wp14:editId="42F619A6">
+                  <wp:extent cx="4572000" cy="4578504"/>
+                  <wp:effectExtent l="0" t="0" r="0" b="0"/>
+                  <wp:docPr id="20" name="Picture 20"/>
+                  <wp:cNvGraphicFramePr>
+                    <a:graphicFrameLocks xmlns:a="http://schemas.openxmlformats.org/drawingml/2006/main" noChangeAspect="1"/>
+                  </wp:cNvGraphicFramePr>
+                  <a:graphic xmlns:a="http://schemas.openxmlformats.org/drawingml/2006/main">
+                    <a:graphicData uri="http://schemas.openxmlformats.org/drawingml/2006/picture">
+                      <pic:pic xmlns:pic="http://schemas.openxmlformats.org/drawingml/2006/picture">
+                        <pic:nvPicPr>
+                          <pic:cNvPr id="0" name="Picture 3"/>
+                          <pic:cNvPicPr>
+                            <a:picLocks noChangeAspect="1" noChangeArrowheads="1"/>
+                          </pic:cNvPicPr>
+                        </pic:nvPicPr>
+                        <pic:blipFill>
+                          <a:blip r:embed="rId11">
+                            <a:extLst>
+                              <a:ext uri="{28A0092B-C50C-407E-A947-70E740481C1C}">
+                                <a14:useLocalDpi xmlns:a14="http://schemas.microsoft.com/office/drawing/2010/main" val="0"/>
+                              </a:ext>
+                            </a:extLst>
+                          </a:blip>
+                          <a:stretch>
+                            <a:fillRect/>
+                          </a:stretch>
+                        </pic:blipFill>
+                        <pic:spPr bwMode="auto">
+                          <a:xfrm>
+                            <a:off x="0" y="0"/>
+                            <a:ext cx="4572000" cy="4578504"/>
+                          </a:xfrm>
+                          <a:prstGeom prst="rect">
+                            <a:avLst/>
+                          </a:prstGeom>
+                          <a:noFill/>
+                          <a:ln>
+                            <a:noFill/>
+                          </a:ln>
+                        </pic:spPr>
+                      </pic:pic>
+                    </a:graphicData>
+                  </a:graphic>
+                </wp:inline>
+              </w:drawing>
+            </w:r>
+            <w:r>
+              <w:rPr>
+                <w:noProof/>
+                <w:webHidden/>
+              </w:rPr>
+              <w:tab/>
+            </w:r>
+            <w:r>
+              <w:rPr>
+                <w:noProof/>
+                <w:webHidden/>
+              </w:rPr>
+              <w:fldChar w:fldCharType="begin"/>
+            </w:r>
+            <w:r>
+              <w:rPr>
+                <w:noProof/>
+                <w:webHidden/>
+              </w:rPr>
+              <w:instrText xml:space="preserve"> PAGEREF _Toc41207545 \h </w:instrText>
+            </w:r>
+            <w:r>
+              <w:rPr>
+                <w:noProof/>
+                <w:webHidden/>
+              </w:rPr>
+            </w:r>
+            <w:r>
+              <w:rPr>
+                <w:noProof/>
+                <w:webHidden/>
+              </w:rPr>
+              <w:fldChar w:fldCharType="separate"/>
+            </w:r>
+            <w:r>
+              <w:rPr>
+                <w:noProof/>
+                <w:webHidden/>
+              </w:rPr>
+              <w:t>10</w:t>
+            </w:r>
+            <w:r>
+              <w:rPr>
+                <w:noProof/>
+                <w:webHidden/>
+              </w:rPr>
+              <w:fldChar w:fldCharType="end"/>
+            </w:r>
+          </w:hyperlink>
+        </w:p>
+        <w:p>
+          <w:pPr>
+            <w:pStyle w:val="TOC2"/>
+            <w:tabs>
+              <w:tab w:val="left" w:pos="880"/>
+              <w:tab w:val="right" w:leader="dot" w:pos="9926"/>
+            </w:tabs>
+            <w:rPr>
+              <w:noProof/>
+              <w:color w:val="auto"/>
+              <w:sz w:val="22"/>
+              <w:szCs w:val="28"/>
+              <w:lang w:bidi="th-TH"/>
+            </w:rPr>
+          </w:pPr>
+          <w:hyperlink w:anchor="_Toc41207546" w:history="1">
+            <w:r>
+              <w:rPr>
+                <w:rStyle w:val="Hyperlink"/>
+                <w:noProof/>
+              </w:rPr>
+              <w:t>2.2</w:t>
+            </w:r>
+            <w:r>
+              <w:rPr>
+                <w:noProof/>
+                <w:color w:val="auto"/>
+                <w:sz w:val="22"/>
+                <w:szCs w:val="28"/>
+                <w:lang w:bidi="th-TH"/>
+              </w:rPr>
+              <w:tab/>
+            </w:r>
+            <w:r>
+              <w:rPr>
+                <w:rStyle w:val="Hyperlink"/>
+                <w:noProof/>
+              </w:rPr>
+              <w:t>Winter Season</w:t>
+            </w:r>
+            <w:r>
+              <w:rPr>
+                <w:noProof/>
+                <w:webHidden/>
+              </w:rPr>
+              <w:tab/>
+            </w:r>
+            <w:r>
+              <w:rPr>
+                <w:noProof/>
+                <w:webHidden/>
+              </w:rPr>
+              <w:fldChar w:fldCharType="begin"/>
+            </w:r>
+            <w:r>
+              <w:rPr>
+                <w:noProof/>
+                <w:webHidden/>
+              </w:rPr>
+              <w:instrText xml:space="preserve"> PAGEREF _Toc41207546 \h </w:instrText>
+            </w:r>
+            <w:r>
+              <w:rPr>
+                <w:noProof/>
+                <w:webHidden/>
+              </w:rPr>
+            </w:r>
+            <w:r>
+              <w:rPr>
+                <w:noProof/>
+                <w:webHidden/>
+              </w:rPr>
+              <w:fldChar w:fldCharType="separate"/>
+            </w:r>
+            <w:r>
+              <w:rPr>
+                <w:noProof/>
+                <w:webHidden/>
+              </w:rPr>
+              <w:t>10</w:t>
+            </w:r>
+            <w:r>
+              <w:rPr>
+                <w:noProof/>
+                <w:webHidden/>
+              </w:rPr>
+              <w:fldChar w:fldCharType="end"/>
+            </w:r>
+          </w:hyperlink>
+        </w:p>
+        <w:p>
+          <w:pPr>
+            <w:pStyle w:val="TOC2"/>
+            <w:tabs>
+              <w:tab w:val="left" w:pos="880"/>
+              <w:tab w:val="right" w:leader="dot" w:pos="9926"/>
+            </w:tabs>
+            <w:rPr>
+              <w:noProof/>
+              <w:color w:val="auto"/>
+              <w:sz w:val="22"/>
+              <w:szCs w:val="28"/>
+              <w:lang w:bidi="th-TH"/>
+            </w:rPr>
+          </w:pPr>
+          <w:hyperlink w:anchor="_Toc41207547" w:history="1">
+            <w:r>
+              <w:rPr>
+                <w:rStyle w:val="Hyperlink"/>
+                <w:noProof/>
+              </w:rPr>
+              <w:t>2.3</w:t>
+            </w:r>
+            <w:r>
+              <w:rPr>
+                <w:noProof/>
+                <w:color w:val="auto"/>
+                <w:sz w:val="22"/>
+                <w:szCs w:val="28"/>
+                <w:lang w:bidi="th-TH"/>
+              </w:rPr>
+              <w:tab/>
+            </w:r>
+            <w:r>
+              <w:rPr>
+                <w:rStyle w:val="Hyperlink"/>
+                <w:noProof/>
+              </w:rPr>
+              <w:t>Air Pollution Overtime</w:t>
+            </w:r>
+            <w:r>
+              <w:rPr>
+                <w:noProof/>
+                <w:webHidden/>
+              </w:rPr>
+              <w:tab/>
+            </w:r>
+            <w:r>
+              <w:rPr>
+                <w:noProof/>
+                <w:webHidden/>
+              </w:rPr>
+              <w:fldChar w:fldCharType="begin"/>
+            </w:r>
+            <w:r>
+              <w:rPr>
+                <w:noProof/>
+                <w:webHidden/>
+              </w:rPr>
+              <w:instrText xml:space="preserve"> PAGEREF _Toc41207547 \h </w:instrText>
+            </w:r>
+            <w:r>
+              <w:rPr>
+                <w:noProof/>
+                <w:webHidden/>
+              </w:rPr>
+            </w:r>
+            <w:r>
+              <w:rPr>
+                <w:noProof/>
+                <w:webHidden/>
+              </w:rPr>
+              <w:fldChar w:fldCharType="separate"/>
+            </w:r>
+            <w:r>
+              <w:rPr>
+                <w:noProof/>
+                <w:webHidden/>
+              </w:rPr>
+              <w:t>11</w:t>
+            </w:r>
+            <w:r>
+              <w:rPr>
+                <w:noProof/>
+                <w:webHidden/>
+              </w:rPr>
+              <w:fldChar w:fldCharType="end"/>
+            </w:r>
+          </w:hyperlink>
+        </w:p>
+        <w:p>
+          <w:pPr>
+            <w:pStyle w:val="TOC2"/>
+            <w:tabs>
+              <w:tab w:val="left" w:pos="880"/>
+              <w:tab w:val="right" w:leader="dot" w:pos="9926"/>
+            </w:tabs>
+            <w:rPr>
+              <w:noProof/>
+              <w:color w:val="auto"/>
+              <w:sz w:val="22"/>
+              <w:szCs w:val="28"/>
+              <w:lang w:bidi="th-TH"/>
+            </w:rPr>
+          </w:pPr>
+          <w:hyperlink w:anchor="_Toc41207548" w:history="1">
+            <w:r>
+              <w:rPr>
+                <w:rStyle w:val="Hyperlink"/>
+                <w:noProof/>
+              </w:rPr>
+              <w:t>2.4</w:t>
+            </w:r>
+            <w:r>
+              <w:rPr>
+                <w:noProof/>
+                <w:color w:val="auto"/>
+                <w:sz w:val="22"/>
+                <w:szCs w:val="28"/>
+                <w:lang w:bidi="th-TH"/>
+              </w:rPr>
+              <w:tab/>
+            </w:r>
+            <w:r>
+              <w:rPr>
+                <w:rStyle w:val="Hyperlink"/>
+                <w:noProof/>
+              </w:rPr>
+              <w:t>Correlation Between Pollutants</w:t>
+            </w:r>
+            <w:r>
+              <w:rPr>
+                <w:noProof/>
+                <w:webHidden/>
+              </w:rPr>
+              <w:tab/>
+            </w:r>
+            <w:r>
+              <w:rPr>
+                <w:noProof/>
+                <w:webHidden/>
+              </w:rPr>
+              <w:fldChar w:fldCharType="begin"/>
+            </w:r>
+            <w:r>
+              <w:rPr>
+                <w:noProof/>
+                <w:webHidden/>
+              </w:rPr>
+              <w:instrText xml:space="preserve"> PAGEREF _Toc41207548 \h </w:instrText>
+            </w:r>
+            <w:r>
+              <w:rPr>
+                <w:noProof/>
+                <w:webHidden/>
+              </w:rPr>
+            </w:r>
+            <w:r>
+              <w:rPr>
+                <w:noProof/>
+                <w:webHidden/>
+              </w:rPr>
+              <w:fldChar w:fldCharType="separate"/>
+            </w:r>
+            <w:r>
+              <w:rPr>
+                <w:noProof/>
+                <w:webHidden/>
+              </w:rPr>
+              <w:t>12</w:t>
             </w:r>
             <w:r>
               <w:rPr>
@@ -1176,7 +1766,6 @@
               <w:tab w:val="right" w:leader="dot" w:pos="9926"/>
             </w:tabs>
             <w:rPr>
-              <w:b/>
               <w:noProof/>
               <w:color w:val="auto"/>
               <w:sz w:val="22"/>
@@ -1184,7 +1773,7 @@
               <w:lang w:bidi="th-TH"/>
             </w:rPr>
           </w:pPr>
-          <w:hyperlink w:anchor="_Toc39996856" w:history="1">
+          <w:hyperlink w:anchor="_Toc41207549" w:history="1">
             <w:r>
               <w:rPr>
                 <w:rStyle w:val="Hyperlink"/>
@@ -1207,7 +1796,7 @@
                 <w:rStyle w:val="Hyperlink"/>
                 <w:noProof/>
               </w:rPr>
-              <w:t>Effect of Temperatures</w:t>
+              <w:t>Effect of Weather Pattern</w:t>
             </w:r>
             <w:r>
               <w:rPr>
@@ -1228,7 +1817,7 @@
                 <w:noProof/>
                 <w:webHidden/>
               </w:rPr>
-              <w:instrText xml:space="preserve"> PAGEREF _Toc39996856 \h </w:instrText>
+              <w:instrText xml:space="preserve"> PAGEREF _Toc41207549 \h </w:instrText>
             </w:r>
             <w:r>
               <w:rPr>
@@ -1248,7 +1837,187 @@
                 <w:noProof/>
                 <w:webHidden/>
               </w:rPr>
-              <w:t>4</w:t>
+              <w:t>13</w:t>
+            </w:r>
+            <w:r>
+              <w:rPr>
+                <w:noProof/>
+                <w:webHidden/>
+              </w:rPr>
+              <w:fldChar w:fldCharType="end"/>
+            </w:r>
+          </w:hyperlink>
+        </w:p>
+        <w:p>
+          <w:pPr>
+            <w:pStyle w:val="TOC2"/>
+            <w:tabs>
+              <w:tab w:val="left" w:pos="880"/>
+              <w:tab w:val="right" w:leader="dot" w:pos="9926"/>
+            </w:tabs>
+            <w:rPr>
+              <w:noProof/>
+              <w:color w:val="auto"/>
+              <w:sz w:val="22"/>
+              <w:szCs w:val="28"/>
+              <w:lang w:bidi="th-TH"/>
+            </w:rPr>
+          </w:pPr>
+          <w:hyperlink w:anchor="_Toc41207550" w:history="1">
+            <w:r>
+              <w:rPr>
+                <w:rStyle w:val="Hyperlink"/>
+                <w:noProof/>
+              </w:rPr>
+              <w:t>3.1</w:t>
+            </w:r>
+            <w:r>
+              <w:rPr>
+                <w:noProof/>
+                <w:color w:val="auto"/>
+                <w:sz w:val="22"/>
+                <w:szCs w:val="28"/>
+                <w:lang w:bidi="th-TH"/>
+              </w:rPr>
+              <w:tab/>
+            </w:r>
+            <w:r>
+              <w:rPr>
+                <w:rStyle w:val="Hyperlink"/>
+                <w:noProof/>
+              </w:rPr>
+              <w:t>Effect of Temperature</w:t>
+            </w:r>
+            <w:r>
+              <w:rPr>
+                <w:noProof/>
+                <w:webHidden/>
+              </w:rPr>
+              <w:tab/>
+            </w:r>
+            <w:r>
+              <w:rPr>
+                <w:noProof/>
+                <w:webHidden/>
+              </w:rPr>
+              <w:fldChar w:fldCharType="begin"/>
+            </w:r>
+            <w:r>
+              <w:rPr>
+                <w:noProof/>
+                <w:webHidden/>
+              </w:rPr>
+              <w:instrText xml:space="preserve"> PAGEREF _Toc41207550 \h </w:instrText>
+            </w:r>
+            <w:r>
+              <w:rPr>
+                <w:noProof/>
+                <w:webHidden/>
+              </w:rPr>
+            </w:r>
+            <w:r>
+              <w:rPr>
+                <w:noProof/>
+                <w:webHidden/>
+              </w:rPr>
+              <w:fldChar w:fldCharType="separate"/>
+            </w:r>
+            <w:r>
+              <w:rPr>
+                <w:noProof/>
+                <w:webHidden/>
+              </w:rPr>
+              <w:t>13</w:t>
+            </w:r>
+            <w:r>
+              <w:rPr>
+                <w:noProof/>
+                <w:webHidden/>
+              </w:rPr>
+              <w:fldChar w:fldCharType="end"/>
+            </w:r>
+          </w:hyperlink>
+        </w:p>
+        <w:p>
+          <w:pPr>
+            <w:pStyle w:val="TOC2"/>
+            <w:tabs>
+              <w:tab w:val="left" w:pos="880"/>
+              <w:tab w:val="right" w:leader="dot" w:pos="9926"/>
+            </w:tabs>
+            <w:rPr>
+              <w:noProof/>
+              <w:color w:val="auto"/>
+              <w:sz w:val="22"/>
+              <w:szCs w:val="28"/>
+              <w:lang w:bidi="th-TH"/>
+            </w:rPr>
+          </w:pPr>
+          <w:hyperlink w:anchor="_Toc41207551" w:history="1">
+            <w:r>
+              <w:rPr>
+                <w:rStyle w:val="Hyperlink"/>
+                <w:noProof/>
+              </w:rPr>
+              <w:t>3.2</w:t>
+            </w:r>
+            <w:r>
+              <w:rPr>
+                <w:noProof/>
+                <w:color w:val="auto"/>
+                <w:sz w:val="22"/>
+                <w:szCs w:val="28"/>
+                <w:lang w:bidi="th-TH"/>
+              </w:rPr>
+              <w:tab/>
+            </w:r>
+            <w:r>
+              <w:rPr>
+                <w:rStyle w:val="Hyperlink"/>
+                <w:noProof/>
+              </w:rPr>
+              <w:t>Effect of Wind Direction</w:t>
+            </w:r>
+            <w:r>
+              <w:rPr>
+                <w:noProof/>
+                <w:webHidden/>
+              </w:rPr>
+              <w:tab/>
+            </w:r>
+            <w:r>
+              <w:rPr>
+                <w:noProof/>
+                <w:webHidden/>
+              </w:rPr>
+              <w:fldChar w:fldCharType="begin"/>
+            </w:r>
+            <w:r>
+              <w:rPr>
+                <w:noProof/>
+                <w:webHidden/>
+              </w:rPr>
+              <w:instrText xml:space="preserve"> PAGEREF _Toc41207551 \h </w:instrText>
+            </w:r>
+            <w:r>
+              <w:rPr>
+                <w:noProof/>
+                <w:webHidden/>
+              </w:rPr>
+            </w:r>
+            <w:r>
+              <w:rPr>
+                <w:noProof/>
+                <w:webHidden/>
+              </w:rPr>
+              <w:fldChar w:fldCharType="separate"/>
+            </w:r>
+            <w:r>
+              <w:rPr>
+                <w:noProof/>
+                <w:webHidden/>
+              </w:rPr>
+              <w:t>14</w:t>
             </w:r>
             <w:r>
               <w:rPr>
@@ -1267,7 +2036,6 @@
               <w:tab w:val="right" w:leader="dot" w:pos="9926"/>
             </w:tabs>
             <w:rPr>
-              <w:b/>
               <w:noProof/>
               <w:color w:val="auto"/>
               <w:sz w:val="22"/>
@@ -1275,7 +2043,7 @@
               <w:lang w:bidi="th-TH"/>
             </w:rPr>
           </w:pPr>
-          <w:hyperlink w:anchor="_Toc39996857" w:history="1">
+          <w:hyperlink w:anchor="_Toc41207552" w:history="1">
             <w:r>
               <w:rPr>
                 <w:rStyle w:val="Hyperlink"/>
@@ -1298,7 +2066,7 @@
                 <w:rStyle w:val="Hyperlink"/>
                 <w:noProof/>
               </w:rPr>
-              <w:t>Effect of Human Activities</w:t>
+              <w:t>Agricultural Burning</w:t>
             </w:r>
             <w:r>
               <w:rPr>
@@ -1319,7 +2087,7 @@
                 <w:noProof/>
                 <w:webHidden/>
               </w:rPr>
-              <w:instrText xml:space="preserve"> PAGEREF _Toc39996857 \h </w:instrText>
+              <w:instrText xml:space="preserve"> PAGEREF _Toc41207552 \h </w:instrText>
             </w:r>
             <w:r>
               <w:rPr>
@@ -1339,7 +2107,238 @@
                 <w:noProof/>
                 <w:webHidden/>
               </w:rPr>
-              <w:t>4</w:t>
+              <w:t>14</w:t>
+            </w:r>
+            <w:r>
+              <w:rPr>
+                <w:noProof/>
+                <w:webHidden/>
+              </w:rPr>
+              <w:fldChar w:fldCharType="end"/>
+            </w:r>
+          </w:hyperlink>
+        </w:p>
+        <w:p>
+          <w:pPr>
+            <w:pStyle w:val="TOC1"/>
+            <w:tabs>
+              <w:tab w:val="right" w:leader="dot" w:pos="9926"/>
+            </w:tabs>
+            <w:rPr>
+              <w:noProof/>
+              <w:color w:val="auto"/>
+              <w:sz w:val="22"/>
+              <w:szCs w:val="28"/>
+              <w:lang w:bidi="th-TH"/>
+            </w:rPr>
+          </w:pPr>
+          <w:hyperlink w:anchor="_Toc41207553" w:history="1">
+            <w:r>
+              <w:rPr>
+                <w:rStyle w:val="Hyperlink"/>
+                <w:noProof/>
+              </w:rPr>
+              <w:drawing>
+                <wp:inline distT="0" distB="0" distL="0" distR="0" wp14:anchorId="7642D8A8" wp14:editId="7D7E9FAF">
+                  <wp:extent cx="5486400" cy="2170353"/>
+                  <wp:effectExtent l="0" t="0" r="0" b="0"/>
+                  <wp:docPr id="21" name="Picture 21"/>
+                  <wp:cNvGraphicFramePr>
+                    <a:graphicFrameLocks xmlns:a="http://schemas.openxmlformats.org/drawingml/2006/main" noChangeAspect="1"/>
+                  </wp:cNvGraphicFramePr>
+                  <a:graphic xmlns:a="http://schemas.openxmlformats.org/drawingml/2006/main">
+                    <a:graphicData uri="http://schemas.openxmlformats.org/drawingml/2006/picture">
+                      <pic:pic xmlns:pic="http://schemas.openxmlformats.org/drawingml/2006/picture">
+                        <pic:nvPicPr>
+                          <pic:cNvPr id="0" name="Picture 2"/>
+                          <pic:cNvPicPr>
+                            <a:picLocks noChangeAspect="1" noChangeArrowheads="1"/>
+                          </pic:cNvPicPr>
+                        </pic:nvPicPr>
+                        <pic:blipFill>
+                          <a:blip r:embed="rId12">
+                            <a:extLst>
+                              <a:ext uri="{28A0092B-C50C-407E-A947-70E740481C1C}">
+                                <a14:useLocalDpi xmlns:a14="http://schemas.microsoft.com/office/drawing/2010/main" val="0"/>
+                              </a:ext>
+                            </a:extLst>
+                          </a:blip>
+                          <a:srcRect/>
+                          <a:stretch>
+                            <a:fillRect/>
+                          </a:stretch>
+                        </pic:blipFill>
+                        <pic:spPr bwMode="auto">
+                          <a:xfrm>
+                            <a:off x="0" y="0"/>
+                            <a:ext cx="5486400" cy="2170353"/>
+                          </a:xfrm>
+                          <a:prstGeom prst="rect">
+                            <a:avLst/>
+                          </a:prstGeom>
+                          <a:noFill/>
+                          <a:ln>
+                            <a:noFill/>
+                          </a:ln>
+                        </pic:spPr>
+                      </pic:pic>
+                    </a:graphicData>
+                  </a:graphic>
+                </wp:inline>
+              </w:drawing>
+            </w:r>
+            <w:r>
+              <w:rPr>
+                <w:noProof/>
+                <w:webHidden/>
+              </w:rPr>
+              <w:tab/>
+            </w:r>
+            <w:r>
+              <w:rPr>
+                <w:noProof/>
+                <w:webHidden/>
+              </w:rPr>
+              <w:fldChar w:fldCharType="begin"/>
+            </w:r>
+            <w:r>
+              <w:rPr>
+                <w:noProof/>
+                <w:webHidden/>
+              </w:rPr>
+              <w:instrText xml:space="preserve"> PAGEREF _Toc41207553 \h </w:instrText>
+            </w:r>
+            <w:r>
+              <w:rPr>
+                <w:noProof/>
+                <w:webHidden/>
+              </w:rPr>
+            </w:r>
+            <w:r>
+              <w:rPr>
+                <w:noProof/>
+                <w:webHidden/>
+              </w:rPr>
+              <w:fldChar w:fldCharType="separate"/>
+            </w:r>
+            <w:r>
+              <w:rPr>
+                <w:noProof/>
+                <w:webHidden/>
+              </w:rPr>
+              <w:t>14</w:t>
+            </w:r>
+            <w:r>
+              <w:rPr>
+                <w:noProof/>
+                <w:webHidden/>
+              </w:rPr>
+              <w:fldChar w:fldCharType="end"/>
+            </w:r>
+          </w:hyperlink>
+        </w:p>
+        <w:p>
+          <w:pPr>
+            <w:pStyle w:val="TOC1"/>
+            <w:tabs>
+              <w:tab w:val="right" w:leader="dot" w:pos="9926"/>
+            </w:tabs>
+            <w:rPr>
+              <w:noProof/>
+              <w:color w:val="auto"/>
+              <w:sz w:val="22"/>
+              <w:szCs w:val="28"/>
+              <w:lang w:bidi="th-TH"/>
+            </w:rPr>
+          </w:pPr>
+          <w:hyperlink w:anchor="_Toc41207554" w:history="1">
+            <w:r>
+              <w:rPr>
+                <w:rStyle w:val="Hyperlink"/>
+                <w:noProof/>
+              </w:rPr>
+              <w:drawing>
+                <wp:inline distT="0" distB="0" distL="0" distR="0" wp14:anchorId="7DC10A1C" wp14:editId="71ADD904">
+                  <wp:extent cx="5486400" cy="3060148"/>
+                  <wp:effectExtent l="0" t="0" r="0" b="6985"/>
+                  <wp:docPr id="22" name="Picture 22"/>
+                  <wp:cNvGraphicFramePr>
+                    <a:graphicFrameLocks xmlns:a="http://schemas.openxmlformats.org/drawingml/2006/main" noChangeAspect="1"/>
+                  </wp:cNvGraphicFramePr>
+                  <a:graphic xmlns:a="http://schemas.openxmlformats.org/drawingml/2006/main">
+                    <a:graphicData uri="http://schemas.openxmlformats.org/drawingml/2006/picture">
+                      <pic:pic xmlns:pic="http://schemas.openxmlformats.org/drawingml/2006/picture">
+                        <pic:nvPicPr>
+                          <pic:cNvPr id="2" name="correlation_pms_fires.png"/>
+                          <pic:cNvPicPr/>
+                        </pic:nvPicPr>
+                        <pic:blipFill>
+                          <a:blip r:embed="rId13">
+                            <a:extLst>
+                              <a:ext uri="{28A0092B-C50C-407E-A947-70E740481C1C}">
+                                <a14:useLocalDpi xmlns:a14="http://schemas.microsoft.com/office/drawing/2010/main" val="0"/>
+                              </a:ext>
+                            </a:extLst>
+                          </a:blip>
+                          <a:stretch>
+                            <a:fillRect/>
+                          </a:stretch>
+                        </pic:blipFill>
+                        <pic:spPr>
+                          <a:xfrm>
+                            <a:off x="0" y="0"/>
+                            <a:ext cx="5486400" cy="3060148"/>
+                          </a:xfrm>
+                          <a:prstGeom prst="rect">
+                            <a:avLst/>
+                          </a:prstGeom>
+                        </pic:spPr>
+                      </pic:pic>
+                    </a:graphicData>
+                  </a:graphic>
+                </wp:inline>
+              </w:drawing>
+            </w:r>
+            <w:r>
+              <w:rPr>
+                <w:noProof/>
+                <w:webHidden/>
+              </w:rPr>
+              <w:tab/>
+            </w:r>
+            <w:r>
+              <w:rPr>
+                <w:noProof/>
+                <w:webHidden/>
+              </w:rPr>
+              <w:fldChar w:fldCharType="begin"/>
+            </w:r>
+            <w:r>
+              <w:rPr>
+                <w:noProof/>
+                <w:webHidden/>
+              </w:rPr>
+              <w:instrText xml:space="preserve"> PAGEREF _Toc41207554 \h </w:instrText>
+            </w:r>
+            <w:r>
+              <w:rPr>
+                <w:noProof/>
+                <w:webHidden/>
+              </w:rPr>
+            </w:r>
+            <w:r>
+              <w:rPr>
+                <w:noProof/>
+                <w:webHidden/>
+              </w:rPr>
+              <w:fldChar w:fldCharType="separate"/>
+            </w:r>
+            <w:r>
+              <w:rPr>
+                <w:noProof/>
+                <w:webHidden/>
+              </w:rPr>
+              <w:t>15</w:t>
             </w:r>
             <w:r>
               <w:rPr>
@@ -1358,7 +2357,6 @@
               <w:tab w:val="right" w:leader="dot" w:pos="9926"/>
             </w:tabs>
             <w:rPr>
-              <w:b/>
               <w:noProof/>
               <w:color w:val="auto"/>
               <w:sz w:val="22"/>
@@ -1366,7 +2364,7 @@
               <w:lang w:bidi="th-TH"/>
             </w:rPr>
           </w:pPr>
-          <w:hyperlink w:anchor="_Toc39996858" w:history="1">
+          <w:hyperlink w:anchor="_Toc41207555" w:history="1">
             <w:r>
               <w:rPr>
                 <w:rStyle w:val="Hyperlink"/>
@@ -1389,7 +2387,7 @@
                 <w:rStyle w:val="Hyperlink"/>
                 <w:noProof/>
               </w:rPr>
-              <w:t>Agricultural Burning</w:t>
+              <w:t>Technical Details</w:t>
             </w:r>
             <w:r>
               <w:rPr>
@@ -1410,7 +2408,7 @@
                 <w:noProof/>
                 <w:webHidden/>
               </w:rPr>
-              <w:instrText xml:space="preserve"> PAGEREF _Toc39996858 \h </w:instrText>
+              <w:instrText xml:space="preserve"> PAGEREF _Toc41207555 \h </w:instrText>
             </w:r>
             <w:r>
               <w:rPr>
@@ -1430,98 +2428,7 @@
                 <w:noProof/>
                 <w:webHidden/>
               </w:rPr>
-              <w:t>4</w:t>
-            </w:r>
-            <w:r>
-              <w:rPr>
-                <w:noProof/>
-                <w:webHidden/>
-              </w:rPr>
-              <w:fldChar w:fldCharType="end"/>
-            </w:r>
-          </w:hyperlink>
-        </w:p>
-        <w:p>
-          <w:pPr>
-            <w:pStyle w:val="TOC1"/>
-            <w:tabs>
-              <w:tab w:val="left" w:pos="440"/>
-              <w:tab w:val="right" w:leader="dot" w:pos="9926"/>
-            </w:tabs>
-            <w:rPr>
-              <w:b/>
-              <w:noProof/>
-              <w:color w:val="auto"/>
-              <w:sz w:val="22"/>
-              <w:szCs w:val="28"/>
-              <w:lang w:bidi="th-TH"/>
-            </w:rPr>
-          </w:pPr>
-          <w:hyperlink w:anchor="_Toc39996859" w:history="1">
-            <w:r>
-              <w:rPr>
-                <w:rStyle w:val="Hyperlink"/>
-                <w:noProof/>
-              </w:rPr>
-              <w:t>6</w:t>
-            </w:r>
-            <w:r>
-              <w:rPr>
-                <w:noProof/>
-                <w:color w:val="auto"/>
-                <w:sz w:val="22"/>
-                <w:szCs w:val="28"/>
-                <w:lang w:bidi="th-TH"/>
-              </w:rPr>
-              <w:tab/>
-            </w:r>
-            <w:r>
-              <w:rPr>
-                <w:rStyle w:val="Hyperlink"/>
-                <w:noProof/>
-              </w:rPr>
-              <w:t>Technical Details</w:t>
-            </w:r>
-            <w:r>
-              <w:rPr>
-                <w:noProof/>
-                <w:webHidden/>
-              </w:rPr>
-              <w:tab/>
-            </w:r>
-            <w:r>
-              <w:rPr>
-                <w:noProof/>
-                <w:webHidden/>
-              </w:rPr>
-              <w:fldChar w:fldCharType="begin"/>
-            </w:r>
-            <w:r>
-              <w:rPr>
-                <w:noProof/>
-                <w:webHidden/>
-              </w:rPr>
-              <w:instrText xml:space="preserve"> PAGEREF _Toc39996859 \h </w:instrText>
-            </w:r>
-            <w:r>
-              <w:rPr>
-                <w:noProof/>
-                <w:webHidden/>
-              </w:rPr>
-            </w:r>
-            <w:r>
-              <w:rPr>
-                <w:noProof/>
-                <w:webHidden/>
-              </w:rPr>
-              <w:fldChar w:fldCharType="separate"/>
-            </w:r>
-            <w:r>
-              <w:rPr>
-                <w:noProof/>
-                <w:webHidden/>
-              </w:rPr>
-              <w:t>4</w:t>
+              <w:t>15</w:t>
             </w:r>
             <w:r>
               <w:rPr>
@@ -1540,7 +2447,6 @@
               <w:tab w:val="right" w:leader="dot" w:pos="9926"/>
             </w:tabs>
             <w:rPr>
-              <w:b/>
               <w:noProof/>
               <w:color w:val="auto"/>
               <w:sz w:val="22"/>
@@ -1548,13 +2454,13 @@
               <w:lang w:bidi="th-TH"/>
             </w:rPr>
           </w:pPr>
-          <w:hyperlink w:anchor="_Toc39996860" w:history="1">
+          <w:hyperlink w:anchor="_Toc41207556" w:history="1">
             <w:r>
               <w:rPr>
                 <w:rStyle w:val="Hyperlink"/>
                 <w:noProof/>
               </w:rPr>
-              <w:t>6.1</w:t>
+              <w:t>5.1</w:t>
             </w:r>
             <w:r>
               <w:rPr>
@@ -1571,7 +2477,7 @@
                 <w:rStyle w:val="Hyperlink"/>
                 <w:noProof/>
               </w:rPr>
-              <w:t>Pollution Data</w:t>
+              <w:t>Definitions of AQI</w:t>
             </w:r>
             <w:r>
               <w:rPr>
@@ -1592,7 +2498,7 @@
                 <w:noProof/>
                 <w:webHidden/>
               </w:rPr>
-              <w:instrText xml:space="preserve"> PAGEREF _Toc39996860 \h </w:instrText>
+              <w:instrText xml:space="preserve"> PAGEREF _Toc41207556 \h </w:instrText>
             </w:r>
             <w:r>
               <w:rPr>
@@ -1612,7 +2518,7 @@
                 <w:noProof/>
                 <w:webHidden/>
               </w:rPr>
-              <w:t>4</w:t>
+              <w:t>15</w:t>
             </w:r>
             <w:r>
               <w:rPr>
@@ -1631,7 +2537,6 @@
               <w:tab w:val="right" w:leader="dot" w:pos="9926"/>
             </w:tabs>
             <w:rPr>
-              <w:b/>
               <w:noProof/>
               <w:color w:val="auto"/>
               <w:sz w:val="22"/>
@@ -1639,13 +2544,13 @@
               <w:lang w:bidi="th-TH"/>
             </w:rPr>
           </w:pPr>
-          <w:hyperlink w:anchor="_Toc39996861" w:history="1">
+          <w:hyperlink w:anchor="_Toc41207557" w:history="1">
             <w:r>
               <w:rPr>
                 <w:rStyle w:val="Hyperlink"/>
                 <w:noProof/>
               </w:rPr>
-              <w:t>6.2</w:t>
+              <w:t>5.2</w:t>
             </w:r>
             <w:r>
               <w:rPr>
@@ -1683,7 +2588,7 @@
                 <w:noProof/>
                 <w:webHidden/>
               </w:rPr>
-              <w:instrText xml:space="preserve"> PAGEREF _Toc39996861 \h </w:instrText>
+              <w:instrText xml:space="preserve"> PAGEREF _Toc41207557 \h </w:instrText>
             </w:r>
             <w:r>
               <w:rPr>
@@ -1703,7 +2608,7 @@
                 <w:noProof/>
                 <w:webHidden/>
               </w:rPr>
-              <w:t>4</w:t>
+              <w:t>16</w:t>
             </w:r>
             <w:r>
               <w:rPr>
@@ -1722,7 +2627,6 @@
               <w:tab w:val="right" w:leader="dot" w:pos="9926"/>
             </w:tabs>
             <w:rPr>
-              <w:b/>
               <w:noProof/>
               <w:color w:val="auto"/>
               <w:sz w:val="22"/>
@@ -1730,13 +2634,13 @@
               <w:lang w:bidi="th-TH"/>
             </w:rPr>
           </w:pPr>
-          <w:hyperlink w:anchor="_Toc39996862" w:history="1">
+          <w:hyperlink w:anchor="_Toc41207558" w:history="1">
             <w:r>
               <w:rPr>
                 <w:rStyle w:val="Hyperlink"/>
                 <w:noProof/>
               </w:rPr>
-              <w:t>6.3</w:t>
+              <w:t>5.3</w:t>
             </w:r>
             <w:r>
               <w:rPr>
@@ -1774,7 +2678,7 @@
                 <w:noProof/>
                 <w:webHidden/>
               </w:rPr>
-              <w:instrText xml:space="preserve"> PAGEREF _Toc39996862 \h </w:instrText>
+              <w:instrText xml:space="preserve"> PAGEREF _Toc41207558 \h </w:instrText>
             </w:r>
             <w:r>
               <w:rPr>
@@ -1794,7 +2698,7 @@
                 <w:noProof/>
                 <w:webHidden/>
               </w:rPr>
-              <w:t>4</w:t>
+              <w:t>17</w:t>
             </w:r>
             <w:r>
               <w:rPr>
@@ -1813,7 +2717,6 @@
               <w:tab w:val="right" w:leader="dot" w:pos="9926"/>
             </w:tabs>
             <w:rPr>
-              <w:b/>
               <w:noProof/>
               <w:color w:val="auto"/>
               <w:sz w:val="22"/>
@@ -1821,13 +2724,13 @@
               <w:lang w:bidi="th-TH"/>
             </w:rPr>
           </w:pPr>
-          <w:hyperlink w:anchor="_Toc39996863" w:history="1">
+          <w:hyperlink w:anchor="_Toc41207559" w:history="1">
             <w:r>
               <w:rPr>
                 <w:rStyle w:val="Hyperlink"/>
                 <w:noProof/>
               </w:rPr>
-              <w:t>6.4</w:t>
+              <w:t>5.4</w:t>
             </w:r>
             <w:r>
               <w:rPr>
@@ -1865,7 +2768,7 @@
                 <w:noProof/>
                 <w:webHidden/>
               </w:rPr>
-              <w:instrText xml:space="preserve"> PAGEREF _Toc39996863 \h </w:instrText>
+              <w:instrText xml:space="preserve"> PAGEREF _Toc41207559 \h </w:instrText>
             </w:r>
             <w:r>
               <w:rPr>
@@ -1885,7 +2788,7 @@
                 <w:noProof/>
                 <w:webHidden/>
               </w:rPr>
-              <w:t>4</w:t>
+              <w:t>17</w:t>
             </w:r>
             <w:r>
               <w:rPr>
@@ -1924,7 +2827,7 @@
         <w:lastRenderedPageBreak/>
         <w:t xml:space="preserve"> </w:t>
       </w:r>
-      <w:bookmarkStart w:id="3" w:name="_Toc39996852"/>
+      <w:bookmarkStart w:id="3" w:name="_Toc41207539"/>
       <w:r>
         <w:t>About Chiang Mai</w:t>
       </w:r>
@@ -1937,7 +2840,7 @@
       <w:r>
         <w:t xml:space="preserve"> </w:t>
       </w:r>
-      <w:bookmarkStart w:id="4" w:name="_Toc39996853"/>
+      <w:bookmarkStart w:id="4" w:name="_Toc41207540"/>
       <w:r>
         <w:t>Geography</w:t>
       </w:r>
@@ -2057,7 +2960,7 @@
                     </pic:cNvPicPr>
                   </pic:nvPicPr>
                   <pic:blipFill>
-                    <a:blip r:embed="rId10">
+                    <a:blip r:embed="rId14">
                       <a:extLst>
                         <a:ext uri="{28A0092B-C50C-407E-A947-70E740481C1C}">
                           <a14:useLocalDpi xmlns:a14="http://schemas.microsoft.com/office/drawing/2010/main" val="0"/>
@@ -2096,14 +2999,27 @@
       <w:r>
         <w:t xml:space="preserve">Figure </w:t>
       </w:r>
-      <w:fldSimple w:instr=" SEQ Figure \* ARABIC ">
-        <w:r>
-          <w:rPr>
-            <w:noProof/>
-          </w:rPr>
-          <w:t>1</w:t>
-        </w:r>
-      </w:fldSimple>
+      <w:r>
+        <w:fldChar w:fldCharType="begin"/>
+      </w:r>
+      <w:r>
+        <w:instrText xml:space="preserve"> SEQ Figure \* ARABIC </w:instrText>
+      </w:r>
+      <w:r>
+        <w:fldChar w:fldCharType="separate"/>
+      </w:r>
+      <w:r>
+        <w:rPr>
+          <w:noProof/>
+        </w:rPr>
+        <w:t>1</w:t>
+      </w:r>
+      <w:r>
+        <w:rPr>
+          <w:noProof/>
+        </w:rPr>
+        <w:fldChar w:fldCharType="end"/>
+      </w:r>
       <w:bookmarkEnd w:id="5"/>
       <w:r>
         <w:t xml:space="preserve">: map of Chiang Mai </w:t>
@@ -2297,6 +3213,7 @@
       <w:r>
         <w:t xml:space="preserve"> </w:t>
       </w:r>
+      <w:bookmarkStart w:id="6" w:name="_Toc41207541"/>
       <w:r>
         <w:t xml:space="preserve">Pollution </w:t>
       </w:r>
@@ -2306,6 +3223,7 @@
       <w:r>
         <w:t>onitoring Stations</w:t>
       </w:r>
+      <w:bookmarkEnd w:id="6"/>
     </w:p>
     <w:p>
       <w:r>
@@ -2342,67 +3260,63 @@
         <w:fldChar w:fldCharType="separate"/>
       </w:r>
       <w:r>
+        <w:rPr>
+          <w:b/>
+          <w:bCs/>
+        </w:rPr>
+        <w:t>Error! Reference source not found.</w:t>
+      </w:r>
+      <w:r>
+        <w:fldChar w:fldCharType="end"/>
+      </w:r>
+      <w:r>
+        <w:t xml:space="preserve"> are maps of the pollution monitoring stations. In Thailand, the Pollution Control Department (PCD) is in charge of monitoring pollutions. PCD has two monitoring stations both</w:t>
+      </w:r>
+      <w:r>
+        <w:t xml:space="preserve"> in the downtown area</w:t>
+      </w:r>
+      <w:r>
+        <w:t xml:space="preserve"> shown as magenta dots in </w:t>
+      </w:r>
+      <w:r>
+        <w:fldChar w:fldCharType="begin"/>
+      </w:r>
+      <w:r>
+        <w:instrText xml:space="preserve"> REF _Ref40607318 \h </w:instrText>
+      </w:r>
+      <w:r>
+        <w:fldChar w:fldCharType="separate"/>
+      </w:r>
+      <w:r>
         <w:t xml:space="preserve">Figure </w:t>
       </w:r>
       <w:r>
         <w:rPr>
           <w:noProof/>
         </w:rPr>
-        <w:t>3</w:t>
+        <w:t>2</w:t>
       </w:r>
       <w:r>
         <w:fldChar w:fldCharType="end"/>
       </w:r>
       <w:r>
-        <w:t xml:space="preserve"> are maps of the pollution monitoring stations. In Thailand, the Pollution Control Department (PCD) is in charge of monitoring pollutions. PCD has two monitoring stations both</w:t>
-      </w:r>
-      <w:r>
-        <w:t xml:space="preserve"> in the downtown area</w:t>
-      </w:r>
-      <w:r>
-        <w:t xml:space="preserve"> shown as magenta dots in </w:t>
+        <w:t xml:space="preserve"> and </w:t>
       </w:r>
       <w:r>
         <w:fldChar w:fldCharType="begin"/>
       </w:r>
       <w:r>
-        <w:instrText xml:space="preserve"> REF _Ref40607318 \h </w:instrText>
+        <w:instrText xml:space="preserve"> REF _Ref40607319 \h </w:instrText>
       </w:r>
       <w:r>
         <w:fldChar w:fldCharType="separate"/>
       </w:r>
       <w:r>
-        <w:t xml:space="preserve">Figure </w:t>
-      </w:r>
-      <w:r>
-        <w:rPr>
-          <w:noProof/>
-        </w:rPr>
-        <w:t>2</w:t>
-      </w:r>
-      <w:r>
-        <w:fldChar w:fldCharType="end"/>
-      </w:r>
-      <w:r>
-        <w:t xml:space="preserve"> and </w:t>
-      </w:r>
-      <w:r>
-        <w:fldChar w:fldCharType="begin"/>
-      </w:r>
-      <w:r>
-        <w:instrText xml:space="preserve"> REF _Ref40607319 \h </w:instrText>
-      </w:r>
-      <w:r>
-        <w:fldChar w:fldCharType="separate"/>
-      </w:r>
-      <w:r>
-        <w:t xml:space="preserve">Figure </w:t>
-      </w:r>
-      <w:r>
-        <w:rPr>
-          <w:noProof/>
-        </w:rPr>
-        <w:t>3</w:t>
+        <w:rPr>
+          <w:b/>
+          <w:bCs/>
+        </w:rPr>
+        <w:t>Error! Reference source not found.</w:t>
       </w:r>
       <w:r>
         <w:fldChar w:fldCharType="end"/>
@@ -2654,13 +3568,11 @@
         <w:fldChar w:fldCharType="separate"/>
       </w:r>
       <w:r>
-        <w:t xml:space="preserve">Figure </w:t>
-      </w:r>
-      <w:r>
-        <w:rPr>
-          <w:noProof/>
-        </w:rPr>
-        <w:t>3</w:t>
+        <w:rPr>
+          <w:b/>
+          <w:bCs/>
+        </w:rPr>
+        <w:t>Error! Reference source not found.</w:t>
       </w:r>
       <w:r>
         <w:fldChar w:fldCharType="end"/>
@@ -2711,7 +3623,7 @@
                     </pic:cNvPicPr>
                   </pic:nvPicPr>
                   <pic:blipFill>
-                    <a:blip r:embed="rId11">
+                    <a:blip r:embed="rId15">
                       <a:extLst>
                         <a:ext uri="{28A0092B-C50C-407E-A947-70E740481C1C}">
                           <a14:useLocalDpi xmlns:a14="http://schemas.microsoft.com/office/drawing/2010/main" val="0"/>
@@ -2746,19 +3658,32 @@
       <w:pPr>
         <w:pStyle w:val="Caption"/>
       </w:pPr>
-      <w:bookmarkStart w:id="6" w:name="_Ref40607318"/>
+      <w:bookmarkStart w:id="7" w:name="_Ref40607318"/>
       <w:r>
         <w:t xml:space="preserve">Figure </w:t>
       </w:r>
-      <w:fldSimple w:instr=" SEQ Figure \* ARABIC ">
-        <w:r>
-          <w:rPr>
-            <w:noProof/>
-          </w:rPr>
-          <w:t>2</w:t>
-        </w:r>
-      </w:fldSimple>
-      <w:bookmarkEnd w:id="6"/>
+      <w:r>
+        <w:fldChar w:fldCharType="begin"/>
+      </w:r>
+      <w:r>
+        <w:instrText xml:space="preserve"> SEQ Figure \* ARABIC </w:instrText>
+      </w:r>
+      <w:r>
+        <w:fldChar w:fldCharType="separate"/>
+      </w:r>
+      <w:r>
+        <w:rPr>
+          <w:noProof/>
+        </w:rPr>
+        <w:t>2</w:t>
+      </w:r>
+      <w:r>
+        <w:rPr>
+          <w:noProof/>
+        </w:rPr>
+        <w:fldChar w:fldCharType="end"/>
+      </w:r>
+      <w:bookmarkEnd w:id="7"/>
       <w:r>
         <w:t>: a map of pollution monitor stations in Chiang Mai</w:t>
       </w:r>
@@ -2776,26 +3701,34 @@
       <w:pPr>
         <w:pStyle w:val="Heading1"/>
       </w:pPr>
-      <w:bookmarkStart w:id="7" w:name="_Toc39996855"/>
       <w:bookmarkStart w:id="8" w:name="_Ref40596623"/>
+      <w:bookmarkStart w:id="9" w:name="_Toc41207542"/>
       <w:r>
         <w:t xml:space="preserve">Air </w:t>
       </w:r>
       <w:r>
         <w:t xml:space="preserve">Pollutions </w:t>
       </w:r>
-      <w:bookmarkEnd w:id="7"/>
       <w:bookmarkEnd w:id="8"/>
       <w:r>
-        <w:t xml:space="preserve">Data </w:t>
+        <w:t>Data</w:t>
+      </w:r>
+      <w:bookmarkEnd w:id="9"/>
+      <w:r>
+        <w:t xml:space="preserve"> </w:t>
       </w:r>
     </w:p>
     <w:p>
       <w:pPr>
         <w:pStyle w:val="Heading2"/>
       </w:pPr>
-      <w:r>
-        <w:t xml:space="preserve">Air Pollution Overtime </w:t>
+      <w:bookmarkStart w:id="10" w:name="_Toc41207543"/>
+      <w:r>
+        <w:t>Air Pollution Overtime</w:t>
+      </w:r>
+      <w:bookmarkEnd w:id="10"/>
+      <w:r>
+        <w:t xml:space="preserve"> </w:t>
       </w:r>
     </w:p>
     <w:p>
@@ -2944,6 +3877,7 @@
           <w:numId w:val="0"/>
         </w:numPr>
       </w:pPr>
+      <w:bookmarkStart w:id="11" w:name="_Toc41207544"/>
       <w:r>
         <w:rPr>
           <w:noProof/>
@@ -2967,7 +3901,7 @@
                     </pic:cNvPicPr>
                   </pic:nvPicPr>
                   <pic:blipFill>
-                    <a:blip r:embed="rId12">
+                    <a:blip r:embed="rId10">
                       <a:extLst>
                         <a:ext uri="{28A0092B-C50C-407E-A947-70E740481C1C}">
                           <a14:useLocalDpi xmlns:a14="http://schemas.microsoft.com/office/drawing/2010/main" val="0"/>
@@ -2997,24 +3931,38 @@
           </wp:inline>
         </w:drawing>
       </w:r>
+      <w:bookmarkEnd w:id="11"/>
     </w:p>
     <w:p>
       <w:pPr>
         <w:pStyle w:val="Caption"/>
       </w:pPr>
-      <w:bookmarkStart w:id="9" w:name="_Ref40615546"/>
+      <w:bookmarkStart w:id="12" w:name="_Ref40615546"/>
       <w:r>
         <w:t xml:space="preserve">Figure </w:t>
       </w:r>
-      <w:fldSimple w:instr=" SEQ Figure \* ARABIC ">
-        <w:r>
-          <w:rPr>
-            <w:noProof/>
-          </w:rPr>
-          <w:t>3</w:t>
-        </w:r>
-      </w:fldSimple>
-      <w:bookmarkEnd w:id="9"/>
+      <w:r>
+        <w:fldChar w:fldCharType="begin"/>
+      </w:r>
+      <w:r>
+        <w:instrText xml:space="preserve"> SEQ Figure \* ARABIC </w:instrText>
+      </w:r>
+      <w:r>
+        <w:fldChar w:fldCharType="separate"/>
+      </w:r>
+      <w:r>
+        <w:rPr>
+          <w:noProof/>
+        </w:rPr>
+        <w:t>3</w:t>
+      </w:r>
+      <w:r>
+        <w:rPr>
+          <w:noProof/>
+        </w:rPr>
+        <w:fldChar w:fldCharType="end"/>
+      </w:r>
+      <w:bookmarkEnd w:id="12"/>
       <w:r>
         <w:t xml:space="preserve">: </w:t>
       </w:r>
@@ -3116,6 +4064,7 @@
           <w:numId w:val="0"/>
         </w:numPr>
       </w:pPr>
+      <w:bookmarkStart w:id="13" w:name="_Toc41207545"/>
       <w:r>
         <w:rPr>
           <w:noProof/>
@@ -3139,7 +4088,7 @@
                     </pic:cNvPicPr>
                   </pic:nvPicPr>
                   <pic:blipFill>
-                    <a:blip r:embed="rId13">
+                    <a:blip r:embed="rId11">
                       <a:extLst>
                         <a:ext uri="{28A0092B-C50C-407E-A947-70E740481C1C}">
                           <a14:useLocalDpi xmlns:a14="http://schemas.microsoft.com/office/drawing/2010/main" val="0"/>
@@ -3169,24 +4118,38 @@
           </wp:inline>
         </w:drawing>
       </w:r>
+      <w:bookmarkEnd w:id="13"/>
     </w:p>
     <w:p>
       <w:pPr>
         <w:pStyle w:val="Caption"/>
       </w:pPr>
-      <w:bookmarkStart w:id="10" w:name="_Ref40615548"/>
+      <w:bookmarkStart w:id="14" w:name="_Ref40615548"/>
       <w:r>
         <w:t xml:space="preserve">Figure </w:t>
       </w:r>
-      <w:fldSimple w:instr=" SEQ Figure \* ARABIC ">
-        <w:r>
-          <w:rPr>
-            <w:noProof/>
-          </w:rPr>
-          <w:t>4</w:t>
-        </w:r>
-      </w:fldSimple>
-      <w:bookmarkEnd w:id="10"/>
+      <w:r>
+        <w:fldChar w:fldCharType="begin"/>
+      </w:r>
+      <w:r>
+        <w:instrText xml:space="preserve"> SEQ Figure \* ARABIC </w:instrText>
+      </w:r>
+      <w:r>
+        <w:fldChar w:fldCharType="separate"/>
+      </w:r>
+      <w:r>
+        <w:rPr>
+          <w:noProof/>
+        </w:rPr>
+        <w:t>4</w:t>
+      </w:r>
+      <w:r>
+        <w:rPr>
+          <w:noProof/>
+        </w:rPr>
+        <w:fldChar w:fldCharType="end"/>
+      </w:r>
+      <w:bookmarkEnd w:id="14"/>
       <w:r>
         <w:t xml:space="preserve">: </w:t>
       </w:r>
@@ -3266,22 +4229,174 @@
       <w:pPr>
         <w:pStyle w:val="Heading2"/>
       </w:pPr>
+      <w:bookmarkStart w:id="15" w:name="_Toc41207546"/>
       <w:r>
         <w:t>Winter Season</w:t>
       </w:r>
+      <w:bookmarkEnd w:id="15"/>
     </w:p>
     <w:p>
       <w:r>
-        <w:t xml:space="preserve">Official winter season start on a different day every year. Here, we define our own winter months, which is the month where the average value on that date from a different year exceed </w:t>
+        <w:t>Official winter season start on a different day every year. Here, we define our own winter months</w:t>
+      </w:r>
+      <w:r>
+        <w:t xml:space="preserve"> from the seasonal pattern of the pollution. </w:t>
+      </w:r>
+      <w:r>
+        <w:fldChar w:fldCharType="begin"/>
+      </w:r>
+      <w:r>
+        <w:instrText xml:space="preserve"> REF _Ref41206672 \h </w:instrText>
+      </w:r>
+      <w:r>
+        <w:fldChar w:fldCharType="separate"/>
+      </w:r>
+      <w:r>
+        <w:t xml:space="preserve">Figure </w:t>
+      </w:r>
+      <w:r>
+        <w:rPr>
+          <w:noProof/>
+        </w:rPr>
+        <w:t>5</w:t>
+      </w:r>
+      <w:r>
+        <w:fldChar w:fldCharType="end"/>
+      </w:r>
+      <w:r>
+        <w:t xml:space="preserve"> plots the daily average of PM2.5 levels for different year. The solid blue line is the average of the same day of year for different years. This average value exceeds the</w:t>
+      </w:r>
+      <w:r>
+        <w:t xml:space="preserve"> </w:t>
       </w:r>
       <w:r>
         <w:t>healthy</w:t>
       </w:r>
       <w:r>
-        <w:t xml:space="preserve"> limit. </w:t>
-      </w:r>
-      <w:r>
-        <w:t xml:space="preserve">Because the pollution level has seasonal pattern with high value in winter, the yearly trend should be group by winter season not by year. </w:t>
+        <w:t xml:space="preserve"> limit</w:t>
+      </w:r>
+      <w:r>
+        <w:t xml:space="preserve"> between December and April</w:t>
+      </w:r>
+      <w:r>
+        <w:t xml:space="preserve">. </w:t>
+      </w:r>
+      <w:r>
+        <w:t>We define the winter season to be between 1sth December and April 30</w:t>
+      </w:r>
+      <w:r>
+        <w:rPr>
+          <w:vertAlign w:val="superscript"/>
+        </w:rPr>
+        <w:t>th</w:t>
+      </w:r>
+      <w:r>
+        <w:t>. This season will be used to calculate the yearly trends in the later part of the report.</w:t>
+      </w:r>
+      <w:r>
+        <w:t xml:space="preserve"> </w:t>
+      </w:r>
+      <w:r>
+        <w:t>Moreover, the average seasonal pattern in</w:t>
+      </w:r>
+      <w:r>
+        <w:t xml:space="preserve"> </w:t>
+      </w:r>
+      <w:r>
+        <w:fldChar w:fldCharType="begin"/>
+      </w:r>
+      <w:r>
+        <w:instrText xml:space="preserve"> REF _Ref41206672 \h </w:instrText>
+      </w:r>
+      <w:r>
+        <w:fldChar w:fldCharType="separate"/>
+      </w:r>
+      <w:r>
+        <w:t xml:space="preserve">Figure </w:t>
+      </w:r>
+      <w:r>
+        <w:rPr>
+          <w:noProof/>
+        </w:rPr>
+        <w:t>5</w:t>
+      </w:r>
+      <w:r>
+        <w:fldChar w:fldCharType="end"/>
+      </w:r>
+      <w:r>
+        <w:t xml:space="preserve"> will be compared with the wind and hotspots pattern in </w:t>
+      </w:r>
+      <w:r>
+        <w:fldChar w:fldCharType="begin"/>
+      </w:r>
+      <w:r>
+        <w:instrText xml:space="preserve"> REF _Ref41134072 \h </w:instrText>
+      </w:r>
+      <w:r>
+        <w:fldChar w:fldCharType="separate"/>
+      </w:r>
+      <w:r>
+        <w:t xml:space="preserve">Figure </w:t>
+      </w:r>
+      <w:r>
+        <w:rPr>
+          <w:noProof/>
+        </w:rPr>
+        <w:t>8</w:t>
+      </w:r>
+      <w:r>
+        <w:fldChar w:fldCharType="end"/>
+      </w:r>
+      <w:r>
+        <w:t xml:space="preserve">, </w:t>
+      </w:r>
+      <w:r>
+        <w:fldChar w:fldCharType="begin"/>
+      </w:r>
+      <w:r>
+        <w:instrText xml:space="preserve"> REF _Ref41156477 \h </w:instrText>
+      </w:r>
+      <w:r>
+        <w:fldChar w:fldCharType="separate"/>
+      </w:r>
+      <w:r>
+        <w:t xml:space="preserve">Figure </w:t>
+      </w:r>
+      <w:r>
+        <w:rPr>
+          <w:noProof/>
+        </w:rPr>
+        <w:t>10</w:t>
+      </w:r>
+      <w:r>
+        <w:fldChar w:fldCharType="end"/>
+      </w:r>
+      <w:r>
+        <w:t xml:space="preserve">, and </w:t>
+      </w:r>
+      <w:r>
+        <w:fldChar w:fldCharType="begin"/>
+      </w:r>
+      <w:r>
+        <w:instrText xml:space="preserve"> REF _Ref41207123 \h </w:instrText>
+      </w:r>
+      <w:r>
+        <w:fldChar w:fldCharType="separate"/>
+      </w:r>
+      <w:r>
+        <w:t xml:space="preserve">Figure </w:t>
+      </w:r>
+      <w:r>
+        <w:rPr>
+          <w:noProof/>
+        </w:rPr>
+        <w:t>11</w:t>
+      </w:r>
+      <w:r>
+        <w:fldChar w:fldCharType="end"/>
+      </w:r>
+      <w:r>
+        <w:t xml:space="preserve">. </w:t>
       </w:r>
     </w:p>
     <w:p>
@@ -3311,7 +4426,7 @@
                     </pic:cNvPicPr>
                   </pic:nvPicPr>
                   <pic:blipFill rotWithShape="1">
-                    <a:blip r:embed="rId14">
+                    <a:blip r:embed="rId16">
                       <a:extLst>
                         <a:ext uri="{28A0092B-C50C-407E-A947-70E740481C1C}">
                           <a14:useLocalDpi xmlns:a14="http://schemas.microsoft.com/office/drawing/2010/main" val="0"/>
@@ -3350,22 +4465,52 @@
       <w:pPr>
         <w:pStyle w:val="Caption"/>
       </w:pPr>
+      <w:bookmarkStart w:id="16" w:name="_Ref41206672"/>
       <w:r>
         <w:t xml:space="preserve">Figure </w:t>
       </w:r>
-      <w:fldSimple w:instr=" SEQ Figure \* ARABIC ">
-        <w:r>
-          <w:rPr>
-            <w:noProof/>
-          </w:rPr>
-          <w:t>5</w:t>
-        </w:r>
-      </w:fldSimple>
+      <w:r>
+        <w:fldChar w:fldCharType="begin"/>
+      </w:r>
+      <w:r>
+        <w:instrText xml:space="preserve"> SEQ Figure \* ARABIC </w:instrText>
+      </w:r>
+      <w:r>
+        <w:fldChar w:fldCharType="separate"/>
+      </w:r>
+      <w:r>
+        <w:rPr>
+          <w:noProof/>
+        </w:rPr>
+        <w:t>5</w:t>
+      </w:r>
+      <w:r>
+        <w:rPr>
+          <w:noProof/>
+        </w:rPr>
+        <w:fldChar w:fldCharType="end"/>
+      </w:r>
+      <w:bookmarkEnd w:id="16"/>
       <w:r>
         <w:t xml:space="preserve">: </w:t>
       </w:r>
       <w:r>
-        <w:t xml:space="preserve">Daily average of PM2.5 level in different year. The solid blue line the average. The average reaches unhealthy limit </w:t>
+        <w:t>Daily</w:t>
+      </w:r>
+      <w:r>
+        <w:t xml:space="preserve"> average of PM2.5 level in different year. The solid blue line</w:t>
+      </w:r>
+      <w:r>
+        <w:t xml:space="preserve"> is the</w:t>
+      </w:r>
+      <w:r>
+        <w:t xml:space="preserve"> average</w:t>
+      </w:r>
+      <w:r>
+        <w:t xml:space="preserve"> pollution level for the same day of year</w:t>
+      </w:r>
+      <w:r>
+        <w:t xml:space="preserve">. The average reaches unhealthy limit </w:t>
       </w:r>
       <w:r>
         <w:t xml:space="preserve">(horizontal red line) </w:t>
@@ -3378,11 +4523,13 @@
       <w:pPr>
         <w:pStyle w:val="Heading2"/>
       </w:pPr>
-      <w:bookmarkStart w:id="11" w:name="_Ref40622738"/>
+      <w:bookmarkStart w:id="17" w:name="_Ref40622738"/>
+      <w:bookmarkStart w:id="18" w:name="_Toc41207547"/>
       <w:r>
         <w:t>Air Pollution Overtime</w:t>
       </w:r>
-      <w:bookmarkEnd w:id="11"/>
+      <w:bookmarkEnd w:id="17"/>
+      <w:bookmarkEnd w:id="18"/>
       <w:r>
         <w:t xml:space="preserve"> </w:t>
       </w:r>
@@ -3401,7 +4548,7 @@
         <w:fldChar w:fldCharType="separate"/>
       </w:r>
       <w:r>
-        <w:t>2.2</w:t>
+        <w:t>2.4</w:t>
       </w:r>
       <w:r>
         <w:fldChar w:fldCharType="end"/>
@@ -3443,7 +4590,7 @@
         <w:rPr>
           <w:noProof/>
         </w:rPr>
-        <w:t>5</w:t>
+        <w:t>6</w:t>
       </w:r>
       <w:r>
         <w:fldChar w:fldCharType="end"/>
@@ -3533,7 +4680,7 @@
         <w:rPr>
           <w:noProof/>
         </w:rPr>
-        <w:t>5</w:t>
+        <w:t>6</w:t>
       </w:r>
       <w:r>
         <w:fldChar w:fldCharType="end"/>
@@ -3569,7 +4716,7 @@
                     </pic:cNvPicPr>
                   </pic:nvPicPr>
                   <pic:blipFill rotWithShape="1">
-                    <a:blip r:embed="rId15">
+                    <a:blip r:embed="rId17">
                       <a:extLst>
                         <a:ext uri="{28A0092B-C50C-407E-A947-70E740481C1C}">
                           <a14:useLocalDpi xmlns:a14="http://schemas.microsoft.com/office/drawing/2010/main" val="0"/>
@@ -3608,20 +4755,33 @@
       <w:pPr>
         <w:pStyle w:val="Caption"/>
       </w:pPr>
-      <w:bookmarkStart w:id="12" w:name="_Ref40622758"/>
-      <w:bookmarkStart w:id="13" w:name="_Ref40622750"/>
+      <w:bookmarkStart w:id="19" w:name="_Ref40622758"/>
+      <w:bookmarkStart w:id="20" w:name="_Ref40622750"/>
       <w:r>
         <w:t xml:space="preserve">Figure </w:t>
       </w:r>
-      <w:fldSimple w:instr=" SEQ Figure \* ARABIC ">
-        <w:r>
-          <w:rPr>
-            <w:noProof/>
-          </w:rPr>
-          <w:t>6</w:t>
-        </w:r>
-      </w:fldSimple>
-      <w:bookmarkEnd w:id="12"/>
+      <w:r>
+        <w:fldChar w:fldCharType="begin"/>
+      </w:r>
+      <w:r>
+        <w:instrText xml:space="preserve"> SEQ Figure \* ARABIC </w:instrText>
+      </w:r>
+      <w:r>
+        <w:fldChar w:fldCharType="separate"/>
+      </w:r>
+      <w:r>
+        <w:rPr>
+          <w:noProof/>
+        </w:rPr>
+        <w:t>6</w:t>
+      </w:r>
+      <w:r>
+        <w:rPr>
+          <w:noProof/>
+        </w:rPr>
+        <w:fldChar w:fldCharType="end"/>
+      </w:r>
+      <w:bookmarkEnd w:id="19"/>
       <w:r>
         <w:t xml:space="preserve">: </w:t>
       </w:r>
@@ -3667,7 +4827,7 @@
       <w:r>
         <w:t xml:space="preserve"> April 2017.</w:t>
       </w:r>
-      <w:bookmarkEnd w:id="13"/>
+      <w:bookmarkEnd w:id="20"/>
       <w:r>
         <w:t xml:space="preserve"> The yellow line indicate</w:t>
       </w:r>
@@ -3699,12 +4859,14 @@
       <w:pPr>
         <w:pStyle w:val="Heading2"/>
       </w:pPr>
-      <w:bookmarkStart w:id="14" w:name="_Ref40621581"/>
+      <w:bookmarkStart w:id="21" w:name="_Ref40621581"/>
+      <w:bookmarkStart w:id="22" w:name="_Toc41207548"/>
       <w:r>
         <w:lastRenderedPageBreak/>
         <w:t>Correlation Between Pollutants</w:t>
       </w:r>
-      <w:bookmarkEnd w:id="14"/>
+      <w:bookmarkEnd w:id="21"/>
+      <w:bookmarkEnd w:id="22"/>
       <w:r>
         <w:t xml:space="preserve"> </w:t>
       </w:r>
@@ -3738,7 +4900,7 @@
         <w:rPr>
           <w:noProof/>
         </w:rPr>
-        <w:t>5</w:t>
+        <w:t>7</w:t>
       </w:r>
       <w:r>
         <w:fldChar w:fldCharType="end"/>
@@ -3792,7 +4954,7 @@
                     </pic:cNvPicPr>
                   </pic:nvPicPr>
                   <pic:blipFill>
-                    <a:blip r:embed="rId16">
+                    <a:blip r:embed="rId18">
                       <a:extLst>
                         <a:ext uri="{28A0092B-C50C-407E-A947-70E740481C1C}">
                           <a14:useLocalDpi xmlns:a14="http://schemas.microsoft.com/office/drawing/2010/main" val="0"/>
@@ -3828,29 +4990,19 @@
       <w:pPr>
         <w:pStyle w:val="Caption"/>
       </w:pPr>
-      <w:bookmarkStart w:id="15" w:name="_Ref40618501"/>
+      <w:bookmarkStart w:id="23" w:name="_Ref40618501"/>
       <w:r>
         <w:t xml:space="preserve">Figure </w:t>
       </w:r>
-      <w:r>
-        <w:fldChar w:fldCharType="begin"/>
-      </w:r>
-      <w:r>
-        <w:instrText xml:space="preserve"> SEQ Figure \* ARABIC </w:instrText>
-      </w:r>
-      <w:r>
-        <w:fldChar w:fldCharType="separate"/>
-      </w:r>
-      <w:r>
-        <w:rPr>
-          <w:noProof/>
-        </w:rPr>
-        <w:t>7</w:t>
-      </w:r>
-      <w:r>
-        <w:fldChar w:fldCharType="end"/>
-      </w:r>
-      <w:bookmarkEnd w:id="15"/>
+      <w:fldSimple w:instr=" SEQ Figure \* ARABIC ">
+        <w:r>
+          <w:rPr>
+            <w:noProof/>
+          </w:rPr>
+          <w:t>7</w:t>
+        </w:r>
+      </w:fldSimple>
+      <w:bookmarkEnd w:id="23"/>
       <w:r>
         <w:t>: Spearman correlation coefficient among pollutants. Red color indicates high correlation coefficients, which is the cases for PM2.5, PM10, NO</w:t>
       </w:r>
@@ -3988,7 +5140,7 @@
                     <pic:cNvPicPr/>
                   </pic:nvPicPr>
                   <pic:blipFill>
-                    <a:blip r:embed="rId17">
+                    <a:blip r:embed="rId19">
                       <a:extLst>
                         <a:ext uri="{28A0092B-C50C-407E-A947-70E740481C1C}">
                           <a14:useLocalDpi xmlns:a14="http://schemas.microsoft.com/office/drawing/2010/main" val="0"/>
@@ -4019,24 +5171,46 @@
       <w:pPr>
         <w:pStyle w:val="Caption"/>
       </w:pPr>
-      <w:bookmarkStart w:id="16" w:name="_Ref41134072"/>
+      <w:bookmarkStart w:id="24" w:name="_Ref41134072"/>
       <w:r>
         <w:t xml:space="preserve">Figure </w:t>
       </w:r>
-      <w:fldSimple w:instr=" SEQ Figure \* ARABIC ">
-        <w:r>
-          <w:rPr>
-            <w:noProof/>
-          </w:rPr>
-          <w:t>8</w:t>
-        </w:r>
-      </w:fldSimple>
-      <w:bookmarkEnd w:id="16"/>
+      <w:r>
+        <w:fldChar w:fldCharType="begin"/>
+      </w:r>
+      <w:r>
+        <w:instrText xml:space="preserve"> SEQ Figure \* ARABIC </w:instrText>
+      </w:r>
+      <w:r>
+        <w:fldChar w:fldCharType="separate"/>
+      </w:r>
+      <w:r>
+        <w:rPr>
+          <w:noProof/>
+        </w:rPr>
+        <w:t>8</w:t>
+      </w:r>
+      <w:r>
+        <w:rPr>
+          <w:noProof/>
+        </w:rPr>
+        <w:fldChar w:fldCharType="end"/>
+      </w:r>
+      <w:bookmarkEnd w:id="24"/>
       <w:r>
         <w:t xml:space="preserve">: </w:t>
       </w:r>
       <w:r>
-        <w:t>Average rising and falling behavior of different pollution levels in the winter season. The plot omitted SO</w:t>
+        <w:t>Day of year averages show</w:t>
+      </w:r>
+      <w:r>
+        <w:t xml:space="preserve"> rising and falling behavior</w:t>
+      </w:r>
+      <w:r>
+        <w:t>s for different pollutants</w:t>
+      </w:r>
+      <w:r>
+        <w:t xml:space="preserve"> in the winter season. The plot omitted SO</w:t>
       </w:r>
       <w:r>
         <w:rPr>
@@ -4069,23 +5243,28 @@
       <w:r>
         <w:t xml:space="preserve"> </w:t>
       </w:r>
-      <w:bookmarkStart w:id="17" w:name="_Toc39996856"/>
-      <w:bookmarkStart w:id="18" w:name="_Ref40596634"/>
+      <w:bookmarkStart w:id="25" w:name="_Ref40596634"/>
+      <w:bookmarkStart w:id="26" w:name="_Toc41207549"/>
       <w:r>
         <w:t xml:space="preserve">Effect of </w:t>
       </w:r>
-      <w:bookmarkEnd w:id="17"/>
-      <w:bookmarkEnd w:id="18"/>
+      <w:bookmarkEnd w:id="25"/>
       <w:r>
         <w:t>Weather Pattern</w:t>
       </w:r>
+      <w:bookmarkEnd w:id="26"/>
     </w:p>
     <w:p>
       <w:pPr>
         <w:pStyle w:val="Heading2"/>
       </w:pPr>
-      <w:r>
-        <w:t xml:space="preserve">Effect of Temperature </w:t>
+      <w:bookmarkStart w:id="27" w:name="_Toc41207550"/>
+      <w:r>
+        <w:t>Effect of Temperature</w:t>
+      </w:r>
+      <w:bookmarkEnd w:id="27"/>
+      <w:r>
+        <w:t xml:space="preserve"> </w:t>
       </w:r>
     </w:p>
     <w:p>
@@ -4114,7 +5293,7 @@
                     </pic:cNvPicPr>
                   </pic:nvPicPr>
                   <pic:blipFill>
-                    <a:blip r:embed="rId18">
+                    <a:blip r:embed="rId20">
                       <a:extLst>
                         <a:ext uri="{28A0092B-C50C-407E-A947-70E740481C1C}">
                           <a14:useLocalDpi xmlns:a14="http://schemas.microsoft.com/office/drawing/2010/main" val="0"/>
@@ -4150,19 +5329,32 @@
       <w:pPr>
         <w:pStyle w:val="Caption"/>
       </w:pPr>
-      <w:bookmarkStart w:id="19" w:name="_Ref41154216"/>
+      <w:bookmarkStart w:id="28" w:name="_Ref41154216"/>
       <w:r>
         <w:t xml:space="preserve">Figure </w:t>
       </w:r>
-      <w:fldSimple w:instr=" SEQ Figure \* ARABIC ">
-        <w:r>
-          <w:rPr>
-            <w:noProof/>
-          </w:rPr>
-          <w:t>9</w:t>
-        </w:r>
-      </w:fldSimple>
-      <w:bookmarkEnd w:id="19"/>
+      <w:r>
+        <w:fldChar w:fldCharType="begin"/>
+      </w:r>
+      <w:r>
+        <w:instrText xml:space="preserve"> SEQ Figure \* ARABIC </w:instrText>
+      </w:r>
+      <w:r>
+        <w:fldChar w:fldCharType="separate"/>
+      </w:r>
+      <w:r>
+        <w:rPr>
+          <w:noProof/>
+        </w:rPr>
+        <w:t>9</w:t>
+      </w:r>
+      <w:r>
+        <w:rPr>
+          <w:noProof/>
+        </w:rPr>
+        <w:fldChar w:fldCharType="end"/>
+      </w:r>
+      <w:bookmarkEnd w:id="28"/>
       <w:r>
         <w:t xml:space="preserve">: Yearly average temperatures in Chiang Mai since 2000. The green/blue lines are yearly average, and average for only winter season. The dashed-line is the average El Nino index for the winter season. </w:t>
       </w:r>
@@ -4204,10 +5396,12 @@
       <w:pPr>
         <w:pStyle w:val="Heading2"/>
       </w:pPr>
+      <w:bookmarkStart w:id="29" w:name="_Toc41207551"/>
       <w:r>
         <w:lastRenderedPageBreak/>
         <w:t>Effect of Wind Direction</w:t>
       </w:r>
+      <w:bookmarkEnd w:id="29"/>
     </w:p>
     <w:p>
       <w:r>
@@ -4280,7 +5474,7 @@
                     </pic:cNvPicPr>
                   </pic:nvPicPr>
                   <pic:blipFill>
-                    <a:blip r:embed="rId19">
+                    <a:blip r:embed="rId21">
                       <a:extLst>
                         <a:ext uri="{28A0092B-C50C-407E-A947-70E740481C1C}">
                           <a14:useLocalDpi xmlns:a14="http://schemas.microsoft.com/office/drawing/2010/main" val="0"/>
@@ -4316,19 +5510,32 @@
       <w:pPr>
         <w:pStyle w:val="Caption"/>
       </w:pPr>
-      <w:bookmarkStart w:id="20" w:name="_Ref41156477"/>
+      <w:bookmarkStart w:id="30" w:name="_Ref41156477"/>
       <w:r>
         <w:t xml:space="preserve">Figure </w:t>
       </w:r>
-      <w:fldSimple w:instr=" SEQ Figure \* ARABIC ">
-        <w:r>
-          <w:rPr>
-            <w:noProof/>
-          </w:rPr>
-          <w:t>10</w:t>
-        </w:r>
-      </w:fldSimple>
-      <w:bookmarkEnd w:id="20"/>
+      <w:r>
+        <w:fldChar w:fldCharType="begin"/>
+      </w:r>
+      <w:r>
+        <w:instrText xml:space="preserve"> SEQ Figure \* ARABIC </w:instrText>
+      </w:r>
+      <w:r>
+        <w:fldChar w:fldCharType="separate"/>
+      </w:r>
+      <w:r>
+        <w:rPr>
+          <w:noProof/>
+        </w:rPr>
+        <w:t>10</w:t>
+      </w:r>
+      <w:r>
+        <w:rPr>
+          <w:noProof/>
+        </w:rPr>
+        <w:fldChar w:fldCharType="end"/>
+      </w:r>
+      <w:bookmarkEnd w:id="30"/>
       <w:r>
         <w:t>: Comparison between the PM2.5(solid line) and wind speed (dashed line) pattern in winter season.</w:t>
       </w:r>
@@ -4338,27 +5545,192 @@
       <w:pPr>
         <w:pStyle w:val="Heading1"/>
       </w:pPr>
-      <w:bookmarkStart w:id="21" w:name="_Toc39996858"/>
-      <w:bookmarkStart w:id="22" w:name="_Ref40596637"/>
+      <w:bookmarkStart w:id="31" w:name="_Ref40596637"/>
+      <w:bookmarkStart w:id="32" w:name="_Toc41207552"/>
       <w:r>
         <w:t>Agricultural Burning</w:t>
       </w:r>
-      <w:bookmarkEnd w:id="21"/>
-      <w:bookmarkEnd w:id="22"/>
+      <w:bookmarkEnd w:id="31"/>
+      <w:bookmarkEnd w:id="32"/>
       <w:r>
         <w:t xml:space="preserve"> </w:t>
       </w:r>
-      <w:bookmarkStart w:id="23" w:name="_Toc39996857"/>
     </w:p>
     <w:p>
       <w:pPr>
-        <w:pStyle w:val="Heading2"/>
+        <w:pStyle w:val="Heading1"/>
+        <w:numPr>
+          <w:ilvl w:val="0"/>
+          <w:numId w:val="0"/>
+        </w:numPr>
+        <w:ind w:left="432" w:hanging="432"/>
       </w:pPr>
-      <w:r>
-        <w:t>Effect of Human Activities</w:t>
-      </w:r>
-      <w:bookmarkEnd w:id="23"/>
+      <w:bookmarkStart w:id="33" w:name="_Toc41207553"/>
+      <w:r>
+        <w:rPr>
+          <w:noProof/>
+        </w:rPr>
+        <w:drawing>
+          <wp:inline distT="0" distB="0" distL="0" distR="0" wp14:anchorId="446D3858" wp14:editId="2445130D">
+            <wp:extent cx="5486400" cy="2170353"/>
+            <wp:effectExtent l="0" t="0" r="0" b="0"/>
+            <wp:docPr id="14" name="Picture 14"/>
+            <wp:cNvGraphicFramePr>
+              <a:graphicFrameLocks xmlns:a="http://schemas.openxmlformats.org/drawingml/2006/main" noChangeAspect="1"/>
+            </wp:cNvGraphicFramePr>
+            <a:graphic xmlns:a="http://schemas.openxmlformats.org/drawingml/2006/main">
+              <a:graphicData uri="http://schemas.openxmlformats.org/drawingml/2006/picture">
+                <pic:pic xmlns:pic="http://schemas.openxmlformats.org/drawingml/2006/picture">
+                  <pic:nvPicPr>
+                    <pic:cNvPr id="0" name="Picture 2"/>
+                    <pic:cNvPicPr>
+                      <a:picLocks noChangeAspect="1" noChangeArrowheads="1"/>
+                    </pic:cNvPicPr>
+                  </pic:nvPicPr>
+                  <pic:blipFill>
+                    <a:blip r:embed="rId12">
+                      <a:extLst>
+                        <a:ext uri="{28A0092B-C50C-407E-A947-70E740481C1C}">
+                          <a14:useLocalDpi xmlns:a14="http://schemas.microsoft.com/office/drawing/2010/main" val="0"/>
+                        </a:ext>
+                      </a:extLst>
+                    </a:blip>
+                    <a:srcRect/>
+                    <a:stretch>
+                      <a:fillRect/>
+                    </a:stretch>
+                  </pic:blipFill>
+                  <pic:spPr bwMode="auto">
+                    <a:xfrm>
+                      <a:off x="0" y="0"/>
+                      <a:ext cx="5486400" cy="2170353"/>
+                    </a:xfrm>
+                    <a:prstGeom prst="rect">
+                      <a:avLst/>
+                    </a:prstGeom>
+                    <a:noFill/>
+                    <a:ln>
+                      <a:noFill/>
+                    </a:ln>
+                  </pic:spPr>
+                </pic:pic>
+              </a:graphicData>
+            </a:graphic>
+          </wp:inline>
+        </w:drawing>
+      </w:r>
+      <w:bookmarkEnd w:id="33"/>
     </w:p>
+    <w:p>
+      <w:pPr>
+        <w:pStyle w:val="Caption"/>
+      </w:pPr>
+      <w:bookmarkStart w:id="34" w:name="_Ref41207123"/>
+      <w:r>
+        <w:t xml:space="preserve">Figure </w:t>
+      </w:r>
+      <w:fldSimple w:instr=" SEQ Figure \* ARABIC ">
+        <w:r>
+          <w:rPr>
+            <w:noProof/>
+          </w:rPr>
+          <w:t>11</w:t>
+        </w:r>
+      </w:fldSimple>
+      <w:bookmarkEnd w:id="34"/>
+      <w:r>
+        <w:t>:</w:t>
+      </w:r>
+    </w:p>
+    <w:p>
+      <w:pPr>
+        <w:pStyle w:val="Heading1"/>
+        <w:numPr>
+          <w:ilvl w:val="0"/>
+          <w:numId w:val="0"/>
+        </w:numPr>
+        <w:ind w:left="432" w:hanging="432"/>
+      </w:pPr>
+      <w:bookmarkStart w:id="35" w:name="_Toc41207554"/>
+      <w:r>
+        <w:rPr>
+          <w:noProof/>
+        </w:rPr>
+        <w:lastRenderedPageBreak/>
+        <w:drawing>
+          <wp:inline distT="0" distB="0" distL="0" distR="0" wp14:anchorId="4AFCCCE5" wp14:editId="5F4D5604">
+            <wp:extent cx="5486400" cy="3060148"/>
+            <wp:effectExtent l="0" t="0" r="0" b="6985"/>
+            <wp:docPr id="2" name="Picture 2"/>
+            <wp:cNvGraphicFramePr>
+              <a:graphicFrameLocks xmlns:a="http://schemas.openxmlformats.org/drawingml/2006/main" noChangeAspect="1"/>
+            </wp:cNvGraphicFramePr>
+            <a:graphic xmlns:a="http://schemas.openxmlformats.org/drawingml/2006/main">
+              <a:graphicData uri="http://schemas.openxmlformats.org/drawingml/2006/picture">
+                <pic:pic xmlns:pic="http://schemas.openxmlformats.org/drawingml/2006/picture">
+                  <pic:nvPicPr>
+                    <pic:cNvPr id="2" name="correlation_pms_fires.png"/>
+                    <pic:cNvPicPr/>
+                  </pic:nvPicPr>
+                  <pic:blipFill>
+                    <a:blip r:embed="rId13">
+                      <a:extLst>
+                        <a:ext uri="{28A0092B-C50C-407E-A947-70E740481C1C}">
+                          <a14:useLocalDpi xmlns:a14="http://schemas.microsoft.com/office/drawing/2010/main" val="0"/>
+                        </a:ext>
+                      </a:extLst>
+                    </a:blip>
+                    <a:stretch>
+                      <a:fillRect/>
+                    </a:stretch>
+                  </pic:blipFill>
+                  <pic:spPr>
+                    <a:xfrm>
+                      <a:off x="0" y="0"/>
+                      <a:ext cx="5486400" cy="3060148"/>
+                    </a:xfrm>
+                    <a:prstGeom prst="rect">
+                      <a:avLst/>
+                    </a:prstGeom>
+                  </pic:spPr>
+                </pic:pic>
+              </a:graphicData>
+            </a:graphic>
+          </wp:inline>
+        </w:drawing>
+      </w:r>
+      <w:bookmarkEnd w:id="35"/>
+    </w:p>
+    <w:p>
+      <w:pPr>
+        <w:pStyle w:val="Caption"/>
+      </w:pPr>
+      <w:r>
+        <w:t xml:space="preserve">Figure </w:t>
+      </w:r>
+      <w:r>
+        <w:fldChar w:fldCharType="begin"/>
+      </w:r>
+      <w:r>
+        <w:instrText xml:space="preserve"> SEQ Figure \* ARABIC </w:instrText>
+      </w:r>
+      <w:r>
+        <w:fldChar w:fldCharType="separate"/>
+      </w:r>
+      <w:r>
+        <w:rPr>
+          <w:noProof/>
+        </w:rPr>
+        <w:t>12</w:t>
+      </w:r>
+      <w:r>
+        <w:fldChar w:fldCharType="end"/>
+      </w:r>
+      <w:r>
+        <w:t xml:space="preserve">: </w:t>
+      </w:r>
+    </w:p>
+    <w:p/>
     <w:p>
       <w:pPr>
         <w:pStyle w:val="Heading1"/>
@@ -4376,19 +5748,23 @@
       <w:r>
         <w:t xml:space="preserve"> </w:t>
       </w:r>
-      <w:bookmarkStart w:id="24" w:name="_Toc39996859"/>
+      <w:bookmarkStart w:id="36" w:name="_Toc41207555"/>
       <w:r>
         <w:t>Technical Details</w:t>
       </w:r>
-      <w:bookmarkEnd w:id="24"/>
+      <w:bookmarkEnd w:id="36"/>
     </w:p>
     <w:p>
       <w:pPr>
         <w:pStyle w:val="Heading2"/>
       </w:pPr>
-      <w:bookmarkStart w:id="25" w:name="_Toc39996860"/>
-      <w:r>
-        <w:t xml:space="preserve">Definitions of AQI </w:t>
+      <w:bookmarkStart w:id="37" w:name="_Toc41207556"/>
+      <w:r>
+        <w:t>Definitions of AQI</w:t>
+      </w:r>
+      <w:bookmarkEnd w:id="37"/>
+      <w:r>
+        <w:t xml:space="preserve"> </w:t>
       </w:r>
     </w:p>
     <w:p>
@@ -4433,7 +5809,7 @@
         <w:rPr>
           <w:noProof/>
         </w:rPr>
-        <w:t>4</w:t>
+        <w:t>13</w:t>
       </w:r>
       <w:r>
         <w:rPr>
@@ -4469,14 +5845,7 @@
         <w:rPr>
           <w:lang w:bidi="th-TH"/>
         </w:rPr>
-        <w:t xml:space="preserve">For </w:t>
-      </w:r>
-      <w:r>
-        <w:rPr>
-          <w:lang w:bidi="th-TH"/>
-        </w:rPr>
-        <w:lastRenderedPageBreak/>
-        <w:t>each pollutant, the corresponding</w:t>
+        <w:t>For each pollutant, the corresponding</w:t>
       </w:r>
       <w:r>
         <w:rPr>
@@ -4602,7 +5971,7 @@
                     </pic:cNvPicPr>
                   </pic:nvPicPr>
                   <pic:blipFill>
-                    <a:blip r:embed="rId20">
+                    <a:blip r:embed="rId22">
                       <a:extLst>
                         <a:ext uri="{28A0092B-C50C-407E-A947-70E740481C1C}">
                           <a14:useLocalDpi xmlns:a14="http://schemas.microsoft.com/office/drawing/2010/main" val="0"/>
@@ -4637,19 +6006,32 @@
       <w:pPr>
         <w:pStyle w:val="Caption"/>
       </w:pPr>
-      <w:bookmarkStart w:id="26" w:name="_Ref40597775"/>
+      <w:bookmarkStart w:id="38" w:name="_Ref40597775"/>
       <w:r>
         <w:t xml:space="preserve">Figure </w:t>
       </w:r>
-      <w:fldSimple w:instr=" SEQ Figure \* ARABIC ">
-        <w:r>
-          <w:rPr>
-            <w:noProof/>
-          </w:rPr>
-          <w:t>11</w:t>
-        </w:r>
-      </w:fldSimple>
-      <w:bookmarkEnd w:id="26"/>
+      <w:r>
+        <w:fldChar w:fldCharType="begin"/>
+      </w:r>
+      <w:r>
+        <w:instrText xml:space="preserve"> SEQ Figure \* ARABIC </w:instrText>
+      </w:r>
+      <w:r>
+        <w:fldChar w:fldCharType="separate"/>
+      </w:r>
+      <w:r>
+        <w:rPr>
+          <w:noProof/>
+        </w:rPr>
+        <w:t>13</w:t>
+      </w:r>
+      <w:r>
+        <w:rPr>
+          <w:noProof/>
+        </w:rPr>
+        <w:fldChar w:fldCharType="end"/>
+      </w:r>
+      <w:bookmarkEnd w:id="38"/>
       <w:r>
         <w:t>: Comparison between US and Thailand AQI standards</w:t>
       </w:r>
@@ -4661,12 +6043,11 @@
       <w:pPr>
         <w:pStyle w:val="Heading2"/>
       </w:pPr>
-      <w:bookmarkStart w:id="27" w:name="_Toc39996861"/>
-      <w:bookmarkEnd w:id="25"/>
+      <w:bookmarkStart w:id="39" w:name="_Toc41207557"/>
       <w:r>
         <w:t>Weather Data</w:t>
       </w:r>
-      <w:bookmarkEnd w:id="27"/>
+      <w:bookmarkEnd w:id="39"/>
       <w:r>
         <w:t xml:space="preserve"> </w:t>
       </w:r>
@@ -4680,18 +6061,18 @@
       <w:pPr>
         <w:pStyle w:val="Heading2"/>
       </w:pPr>
-      <w:bookmarkStart w:id="28" w:name="_Toc39996862"/>
+      <w:bookmarkStart w:id="40" w:name="_Toc41207558"/>
       <w:r>
         <w:lastRenderedPageBreak/>
         <w:t>Hotspot Data</w:t>
       </w:r>
-      <w:bookmarkEnd w:id="28"/>
+      <w:bookmarkEnd w:id="40"/>
       <w:r>
         <w:t xml:space="preserve"> </w:t>
       </w:r>
     </w:p>
     <w:p>
-      <w:hyperlink r:id="rId21" w:history="1">
+      <w:hyperlink r:id="rId23" w:history="1">
         <w:r>
           <w:rPr>
             <w:rStyle w:val="Hyperlink"/>
@@ -4707,17 +6088,17 @@
       <w:pPr>
         <w:pStyle w:val="Heading2"/>
       </w:pPr>
-      <w:bookmarkStart w:id="29" w:name="_Toc39996863"/>
+      <w:bookmarkStart w:id="41" w:name="_Toc41207559"/>
       <w:r>
         <w:t>Other Data</w:t>
       </w:r>
-      <w:bookmarkEnd w:id="29"/>
+      <w:bookmarkEnd w:id="41"/>
     </w:p>
     <w:p>
       <w:r>
         <w:t xml:space="preserve">US AQI standard </w:t>
       </w:r>
-      <w:hyperlink r:id="rId22" w:history="1">
+      <w:hyperlink r:id="rId24" w:history="1">
         <w:r>
           <w:rPr>
             <w:rStyle w:val="Hyperlink"/>
@@ -4744,7 +6125,7 @@
       <w:r>
         <w:t xml:space="preserve">Thailand AQI standard </w:t>
       </w:r>
-      <w:hyperlink r:id="rId23" w:history="1">
+      <w:hyperlink r:id="rId25" w:history="1">
         <w:r>
           <w:rPr>
             <w:rStyle w:val="Hyperlink"/>
@@ -4775,7 +6156,7 @@
       <w:r>
         <w:t xml:space="preserve"> from </w:t>
       </w:r>
-      <w:hyperlink r:id="rId24" w:history="1">
+      <w:hyperlink r:id="rId26" w:history="1">
         <w:r>
           <w:rPr>
             <w:rStyle w:val="Hyperlink"/>
@@ -4813,7 +6194,7 @@
       <w:r>
         <w:t xml:space="preserve"> index is from </w:t>
       </w:r>
-      <w:hyperlink r:id="rId25" w:history="1">
+      <w:hyperlink r:id="rId27" w:history="1">
         <w:r>
           <w:rPr>
             <w:rStyle w:val="Hyperlink"/>
@@ -4827,8 +6208,8 @@
     </w:p>
     <w:p/>
     <w:sectPr>
-      <w:headerReference w:type="default" r:id="rId26"/>
-      <w:footerReference w:type="default" r:id="rId27"/>
+      <w:headerReference w:type="default" r:id="rId28"/>
+      <w:footerReference w:type="default" r:id="rId29"/>
       <w:pgSz w:w="12240" w:h="15840"/>
       <w:pgMar w:top="720" w:right="1152" w:bottom="720" w:left="1152" w:header="0" w:footer="288" w:gutter="0"/>
       <w:pgNumType w:start="1"/>
@@ -6371,6 +7752,7 @@
     <w:rsidRoot w:val="007B6262"/>
     <w:rsid w:val="002C314F"/>
     <w:rsid w:val="002D3DF0"/>
+    <w:rsid w:val="00444360"/>
     <w:rsid w:val="00535DD0"/>
     <w:rsid w:val="00703EFE"/>
     <w:rsid w:val="007B6262"/>
@@ -7182,7 +8564,7 @@
 </file>
 
 <file path=customXml/itemProps2.xml><?xml version="1.0" encoding="utf-8"?>
-<ds:datastoreItem xmlns:ds="http://schemas.openxmlformats.org/officeDocument/2006/customXml" ds:itemID="{B94B661F-8313-4211-AE3B-0CD4F742B9CC}">
+<ds:datastoreItem xmlns:ds="http://schemas.openxmlformats.org/officeDocument/2006/customXml" ds:itemID="{369A6418-BC17-4338-BC44-36EEC8FA6F1A}">
   <ds:schemaRefs>
     <ds:schemaRef ds:uri="http://schemas.openxmlformats.org/officeDocument/2006/bibliography"/>
   </ds:schemaRefs>

</xml_diff>